<commit_message>
Criação da Especificações dos casos de uso/Alterar Cadastro Via Web - Douglas.docx Correçaõ da Especificações dos casos de uso/Cancelar Saída - Ciro.docx
</commit_message>
<xml_diff>
--- a/Especificações dos casos de uso/Cancelar Saída - Ciro.docx
+++ b/Especificações dos casos de uso/Cancelar Saída - Ciro.docx
@@ -1,6 +1,6 @@
 
 <file path=word/document.xml><?xml version="1.0" encoding="utf-8"?>
-<w:document xmlns:ve="http://schemas.openxmlformats.org/markup-compatibility/2006" xmlns:o="urn:schemas-microsoft-com:office:office" xmlns:r="http://schemas.openxmlformats.org/officeDocument/2006/relationships" xmlns:m="http://schemas.openxmlformats.org/officeDocument/2006/math" xmlns:v="urn:schemas-microsoft-com:vml" xmlns:wp="http://schemas.openxmlformats.org/drawingml/2006/wordprocessingDrawing" xmlns:w10="urn:schemas-microsoft-com:office:word" xmlns:w="http://schemas.openxmlformats.org/wordprocessingml/2006/main" xmlns:wne="http://schemas.microsoft.com/office/word/2006/wordml">
+<w:document xmlns:wpc="http://schemas.microsoft.com/office/word/2010/wordprocessingCanvas" xmlns:mc="http://schemas.openxmlformats.org/markup-compatibility/2006" xmlns:o="urn:schemas-microsoft-com:office:office" xmlns:r="http://schemas.openxmlformats.org/officeDocument/2006/relationships" xmlns:m="http://schemas.openxmlformats.org/officeDocument/2006/math" xmlns:v="urn:schemas-microsoft-com:vml" xmlns:wp14="http://schemas.microsoft.com/office/word/2010/wordprocessingDrawing" xmlns:wp="http://schemas.openxmlformats.org/drawingml/2006/wordprocessingDrawing" xmlns:w10="urn:schemas-microsoft-com:office:word" xmlns:w="http://schemas.openxmlformats.org/wordprocessingml/2006/main" xmlns:w14="http://schemas.microsoft.com/office/word/2010/wordml" xmlns:wpg="http://schemas.microsoft.com/office/word/2010/wordprocessingGroup" xmlns:wpi="http://schemas.microsoft.com/office/word/2010/wordprocessingInk" xmlns:wne="http://schemas.microsoft.com/office/word/2006/wordml" xmlns:wps="http://schemas.microsoft.com/office/word/2010/wordprocessingShape" mc:Ignorable="w14 wp14">
   <w:body>
     <w:p>
       <w:pPr>
@@ -18,732 +18,1780 @@
           <w:szCs w:val="24"/>
           <w:lang w:eastAsia="pt-BR"/>
         </w:rPr>
-        <w:pict>
-          <v:rect id="Rectangle 2" o:spid="_x0000_s1026" style="position:absolute;left:0;text-align:left;margin-left:-46.7pt;margin-top:15.15pt;width:516.3pt;height:685pt;z-index:251658240;visibility:visible" o:gfxdata="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">
-            <v:textbox>
-              <w:txbxContent>
-                <w:p>
-                  <w:pPr>
-                    <w:jc w:val="both"/>
-                    <w:rPr>
-                      <w:rFonts w:ascii="Times New Roman" w:hAnsi="Times New Roman" w:cs="Times New Roman"/>
-                      <w:b/>
-                      <w:sz w:val="24"/>
-                      <w:szCs w:val="24"/>
-                    </w:rPr>
-                  </w:pPr>
-                </w:p>
-                <w:p>
-                  <w:pPr>
-                    <w:jc w:val="both"/>
-                    <w:rPr>
-                      <w:rFonts w:ascii="Times New Roman" w:hAnsi="Times New Roman" w:cs="Times New Roman"/>
-                    </w:rPr>
-                  </w:pPr>
-                  <w:r>
-                    <w:rPr>
-                      <w:rFonts w:ascii="Times New Roman" w:hAnsi="Times New Roman" w:cs="Times New Roman"/>
-                      <w:b/>
-                      <w:sz w:val="24"/>
-                      <w:szCs w:val="24"/>
-                    </w:rPr>
-                    <w:t>Ator principal:</w:t>
-                  </w:r>
-                  <w:r>
-                    <w:rPr>
-                      <w:rFonts w:ascii="Times New Roman" w:hAnsi="Times New Roman" w:cs="Times New Roman"/>
-                    </w:rPr>
-                    <w:t>Atendente.</w:t>
-                  </w:r>
-                </w:p>
-                <w:p>
-                  <w:pPr>
-                    <w:jc w:val="both"/>
-                    <w:rPr>
-                      <w:rFonts w:ascii="Times New Roman" w:hAnsi="Times New Roman" w:cs="Times New Roman"/>
-                      <w:sz w:val="24"/>
-                      <w:szCs w:val="24"/>
-                    </w:rPr>
-                  </w:pPr>
-                  <w:r>
-                    <w:rPr>
-                      <w:rFonts w:ascii="Times New Roman" w:hAnsi="Times New Roman" w:cs="Times New Roman"/>
-                      <w:b/>
-                      <w:sz w:val="24"/>
-                      <w:szCs w:val="24"/>
-                    </w:rPr>
-                    <w:t>Interessados e interesses:</w:t>
-                  </w:r>
-                </w:p>
-                <w:p>
-                  <w:pPr>
-                    <w:pStyle w:val="PargrafodaLista"/>
-                    <w:numPr>
-                      <w:ilvl w:val="0"/>
-                      <w:numId w:val="4"/>
-                    </w:numPr>
-                    <w:jc w:val="both"/>
-                    <w:rPr>
-                      <w:rFonts w:ascii="Times New Roman" w:hAnsi="Times New Roman" w:cs="Times New Roman"/>
-                    </w:rPr>
-                  </w:pPr>
-                  <w:r>
-                    <w:rPr>
-                      <w:rFonts w:ascii="Times New Roman" w:hAnsi="Times New Roman" w:cs="Times New Roman"/>
-                    </w:rPr>
-                    <w:t xml:space="preserve">Atendente: deseja </w:t>
-                  </w:r>
-                  <w:r>
-                    <w:rPr>
-                      <w:rFonts w:ascii="Times New Roman" w:hAnsi="Times New Roman" w:cs="Times New Roman"/>
-                    </w:rPr>
-                    <w:t>que a mesma seja feita de forma simples, e rápida.</w:t>
-                  </w:r>
-                  <w:r>
-                    <w:rPr>
-                      <w:rFonts w:ascii="Times New Roman" w:hAnsi="Times New Roman" w:cs="Times New Roman"/>
-                    </w:rPr>
-                    <w:t xml:space="preserve"> Deseja que o sistema informe com uma mensagem que a operação tenha tido êxito. </w:t>
-                  </w:r>
-                </w:p>
-                <w:p>
-                  <w:pPr>
-                    <w:pStyle w:val="PargrafodaLista"/>
-                    <w:numPr>
-                      <w:ilvl w:val="0"/>
-                      <w:numId w:val="4"/>
-                    </w:numPr>
-                    <w:jc w:val="both"/>
-                    <w:rPr>
-                      <w:rFonts w:ascii="Times New Roman" w:hAnsi="Times New Roman" w:cs="Times New Roman"/>
-                    </w:rPr>
-                  </w:pPr>
-                  <w:r>
-                    <w:rPr>
-                      <w:rFonts w:ascii="Times New Roman" w:hAnsi="Times New Roman" w:cs="Times New Roman"/>
-                    </w:rPr>
-                    <w:t xml:space="preserve">Cliente: deseja que a mesma seja realizada de forma clara, a fim de não pagar por saídas geradas de forma errada. </w:t>
-                  </w:r>
-                </w:p>
-                <w:p>
-                  <w:pPr>
-                    <w:pStyle w:val="PargrafodaLista"/>
-                    <w:numPr>
-                      <w:ilvl w:val="0"/>
-                      <w:numId w:val="4"/>
-                    </w:numPr>
-                    <w:jc w:val="both"/>
-                    <w:rPr>
-                      <w:rFonts w:ascii="Times New Roman" w:hAnsi="Times New Roman" w:cs="Times New Roman"/>
-                    </w:rPr>
-                  </w:pPr>
-                  <w:r>
-                    <w:rPr>
-                      <w:rFonts w:ascii="Times New Roman" w:hAnsi="Times New Roman" w:cs="Times New Roman"/>
-                    </w:rPr>
-                    <w:t>Motoboy: deseja que a</w:t>
-                  </w:r>
-                  <w:r>
-                    <w:rPr>
-                      <w:rFonts w:ascii="Times New Roman" w:hAnsi="Times New Roman" w:cs="Times New Roman"/>
-                    </w:rPr>
-                    <w:t xml:space="preserve"> mesma seja feita de forma simples, rápida, </w:t>
-                  </w:r>
-                  <w:r>
-                    <w:rPr>
-                      <w:rFonts w:ascii="Times New Roman" w:hAnsi="Times New Roman" w:cs="Times New Roman"/>
-                    </w:rPr>
-                    <w:t>clara</w:t>
-                  </w:r>
-                  <w:r>
-                    <w:rPr>
-                      <w:rFonts w:ascii="Times New Roman" w:hAnsi="Times New Roman" w:cs="Times New Roman"/>
-                    </w:rPr>
-                    <w:t xml:space="preserve"> e sem erros.</w:t>
-                  </w:r>
-                </w:p>
-                <w:p>
-                  <w:pPr>
-                    <w:pStyle w:val="PargrafodaLista"/>
-                    <w:numPr>
-                      <w:ilvl w:val="0"/>
-                      <w:numId w:val="4"/>
-                    </w:numPr>
-                    <w:jc w:val="both"/>
-                    <w:rPr>
-                      <w:rFonts w:ascii="Times New Roman" w:hAnsi="Times New Roman" w:cs="Times New Roman"/>
-                    </w:rPr>
-                  </w:pPr>
-                  <w:r>
-                    <w:rPr>
-                      <w:rFonts w:ascii="Times New Roman" w:hAnsi="Times New Roman" w:cs="Times New Roman"/>
-                    </w:rPr>
-                    <w:t>Gestor: deseja que a mesma seja realizada de forma simples, clara e sem erros, a fim de não causar problemas sobre serviço e insatisfação do cliente.</w:t>
-                  </w:r>
-                </w:p>
-                <w:p>
-                  <w:pPr>
-                    <w:jc w:val="both"/>
-                    <w:rPr>
-                      <w:rFonts w:ascii="Times New Roman" w:hAnsi="Times New Roman" w:cs="Times New Roman"/>
-                    </w:rPr>
-                  </w:pPr>
-                  <w:r>
-                    <w:rPr>
-                      <w:rFonts w:ascii="Times New Roman" w:hAnsi="Times New Roman" w:cs="Times New Roman"/>
-                      <w:b/>
-                      <w:sz w:val="24"/>
-                      <w:szCs w:val="24"/>
-                    </w:rPr>
-                    <w:t>Pré-condições:</w:t>
-                  </w:r>
-                  <w:r>
-                    <w:rPr>
-                      <w:rFonts w:ascii="Times New Roman" w:hAnsi="Times New Roman" w:cs="Times New Roman"/>
-                    </w:rPr>
-                    <w:t>o atendente deverá estar logado no sistema</w:t>
-                  </w:r>
-                  <w:r>
-                    <w:rPr>
-                      <w:rFonts w:ascii="Times New Roman" w:hAnsi="Times New Roman" w:cs="Times New Roman"/>
-                    </w:rPr>
-                    <w:t>.</w:t>
-                  </w:r>
-                </w:p>
-                <w:p>
-                  <w:pPr>
-                    <w:jc w:val="both"/>
-                    <w:rPr>
-                      <w:rFonts w:ascii="Times New Roman" w:hAnsi="Times New Roman" w:cs="Times New Roman"/>
-                    </w:rPr>
-                  </w:pPr>
-                  <w:r>
-                    <w:rPr>
-                      <w:rFonts w:ascii="Times New Roman" w:hAnsi="Times New Roman" w:cs="Times New Roman"/>
-                      <w:b/>
-                      <w:sz w:val="24"/>
-                      <w:szCs w:val="24"/>
-                    </w:rPr>
-                    <w:t>Pós-condições:</w:t>
-                  </w:r>
-                  <w:r>
-                    <w:rPr>
-                      <w:rFonts w:ascii="Times New Roman" w:hAnsi="Times New Roman" w:cs="Times New Roman"/>
-                    </w:rPr>
-                    <w:t>o sistema altera o estado do serviço para o estado desejado pelo atendente, e salva no sistema.</w:t>
-                  </w:r>
-                </w:p>
-                <w:p>
-                  <w:pPr>
-                    <w:jc w:val="both"/>
-                    <w:rPr>
-                      <w:rFonts w:ascii="Times New Roman" w:hAnsi="Times New Roman" w:cs="Times New Roman"/>
-                      <w:b/>
-                      <w:sz w:val="24"/>
-                      <w:szCs w:val="24"/>
-                    </w:rPr>
-                  </w:pPr>
-                  <w:r>
-                    <w:rPr>
-                      <w:rFonts w:ascii="Times New Roman" w:hAnsi="Times New Roman" w:cs="Times New Roman"/>
-                      <w:b/>
-                      <w:sz w:val="24"/>
-                      <w:szCs w:val="24"/>
-                    </w:rPr>
-                    <w:t xml:space="preserve">Cenário de sucesso principal: </w:t>
-                  </w:r>
-                </w:p>
-                <w:p>
-                  <w:pPr>
-                    <w:pStyle w:val="PargrafodaLista"/>
-                    <w:numPr>
-                      <w:ilvl w:val="0"/>
-                      <w:numId w:val="1"/>
-                    </w:numPr>
-                    <w:jc w:val="both"/>
-                    <w:rPr>
-                      <w:rFonts w:ascii="Times New Roman" w:hAnsi="Times New Roman" w:cs="Times New Roman"/>
-                    </w:rPr>
-                  </w:pPr>
-                  <w:r>
-                    <w:rPr>
-                      <w:rFonts w:ascii="Times New Roman" w:hAnsi="Times New Roman" w:cs="Times New Roman"/>
-                    </w:rPr>
-                    <w:t>O atendente seleciona</w:t>
-                  </w:r>
-                  <w:r>
-                    <w:rPr>
-                      <w:rFonts w:ascii="Times New Roman" w:hAnsi="Times New Roman" w:cs="Times New Roman"/>
-                    </w:rPr>
-                    <w:t xml:space="preserve"> a opção</w:t>
-                  </w:r>
-                  <w:r>
-                    <w:rPr>
-                      <w:rFonts w:ascii="Times New Roman" w:hAnsi="Times New Roman" w:cs="Times New Roman"/>
-                    </w:rPr>
-                    <w:t xml:space="preserve"> “Cancelar Saída”.</w:t>
-                  </w:r>
-                </w:p>
-                <w:p>
-                  <w:pPr>
-                    <w:pStyle w:val="PargrafodaLista"/>
-                    <w:numPr>
-                      <w:ilvl w:val="0"/>
-                      <w:numId w:val="1"/>
-                    </w:numPr>
-                    <w:jc w:val="both"/>
-                    <w:rPr>
-                      <w:rFonts w:ascii="Times New Roman" w:hAnsi="Times New Roman" w:cs="Times New Roman"/>
-                    </w:rPr>
-                  </w:pPr>
-                  <w:r>
-                    <w:rPr>
-                      <w:rFonts w:ascii="Times New Roman" w:hAnsi="Times New Roman" w:cs="Times New Roman"/>
-                    </w:rPr>
-                    <w:t>O sistema exibe os serviços que estão “em andamento”.</w:t>
-                  </w:r>
-                </w:p>
-                <w:p>
-                  <w:pPr>
-                    <w:pStyle w:val="PargrafodaLista"/>
-                    <w:numPr>
-                      <w:ilvl w:val="0"/>
-                      <w:numId w:val="1"/>
-                    </w:numPr>
-                    <w:jc w:val="both"/>
-                    <w:rPr>
-                      <w:rFonts w:ascii="Times New Roman" w:hAnsi="Times New Roman" w:cs="Times New Roman"/>
-                    </w:rPr>
-                  </w:pPr>
-                  <w:r>
-                    <w:rPr>
-                      <w:rFonts w:ascii="Times New Roman" w:hAnsi="Times New Roman" w:cs="Times New Roman"/>
-                    </w:rPr>
-                    <w:t xml:space="preserve">O atendente seleciona o serviço </w:t>
-                  </w:r>
-                  <w:r>
-                    <w:rPr>
-                      <w:rFonts w:ascii="Times New Roman" w:hAnsi="Times New Roman" w:cs="Times New Roman"/>
-                    </w:rPr>
-                    <w:t>desejado.</w:t>
-                  </w:r>
-                </w:p>
-                <w:p>
-                  <w:pPr>
-                    <w:pStyle w:val="PargrafodaLista"/>
-                    <w:numPr>
-                      <w:ilvl w:val="0"/>
-                      <w:numId w:val="1"/>
-                    </w:numPr>
-                    <w:jc w:val="both"/>
-                    <w:rPr>
-                      <w:rFonts w:ascii="Times New Roman" w:hAnsi="Times New Roman" w:cs="Times New Roman"/>
-                    </w:rPr>
-                  </w:pPr>
-                  <w:r>
-                    <w:rPr>
-                      <w:rFonts w:ascii="Times New Roman" w:hAnsi="Times New Roman" w:cs="Times New Roman"/>
-                    </w:rPr>
-                    <w:t xml:space="preserve">O </w:t>
-                  </w:r>
-                  <w:r>
-                    <w:rPr>
-                      <w:rFonts w:ascii="Times New Roman" w:hAnsi="Times New Roman" w:cs="Times New Roman"/>
-                    </w:rPr>
-                    <w:t>atendente entra com o novo estado do serviço.</w:t>
-                  </w:r>
-                </w:p>
-                <w:p>
-                  <w:pPr>
-                    <w:pStyle w:val="PargrafodaLista"/>
-                    <w:numPr>
-                      <w:ilvl w:val="0"/>
-                      <w:numId w:val="1"/>
-                    </w:numPr>
-                    <w:jc w:val="both"/>
-                    <w:rPr>
-                      <w:rFonts w:ascii="Times New Roman" w:hAnsi="Times New Roman" w:cs="Times New Roman"/>
-                    </w:rPr>
-                  </w:pPr>
-                  <w:r>
-                    <w:rPr>
-                      <w:rFonts w:ascii="Times New Roman" w:hAnsi="Times New Roman" w:cs="Times New Roman"/>
-                    </w:rPr>
-                    <w:t xml:space="preserve">O sistema manda uma mensagem informando que a saída foi cancelada para o pager do motoboy </w:t>
-                  </w:r>
-                  <w:r>
-                    <w:rPr>
-                      <w:rFonts w:ascii="Times New Roman" w:hAnsi="Times New Roman" w:cs="Times New Roman"/>
-                    </w:rPr>
-                    <w:t>que está realizando o</w:t>
-                  </w:r>
-                  <w:r>
-                    <w:rPr>
-                      <w:rFonts w:ascii="Times New Roman" w:hAnsi="Times New Roman" w:cs="Times New Roman"/>
-                    </w:rPr>
-                    <w:t xml:space="preserve"> serviço.</w:t>
-                  </w:r>
-                </w:p>
-                <w:p>
-                  <w:pPr>
-                    <w:pStyle w:val="PargrafodaLista"/>
-                    <w:numPr>
-                      <w:ilvl w:val="0"/>
-                      <w:numId w:val="1"/>
-                    </w:numPr>
-                    <w:jc w:val="both"/>
-                    <w:rPr>
-                      <w:rFonts w:ascii="Times New Roman" w:hAnsi="Times New Roman" w:cs="Times New Roman"/>
-                    </w:rPr>
-                  </w:pPr>
-                  <w:r>
-                    <w:rPr>
-                      <w:rFonts w:ascii="Times New Roman" w:hAnsi="Times New Roman" w:cs="Times New Roman"/>
-                    </w:rPr>
-                    <w:t>O sistema a</w:t>
-                  </w:r>
-                  <w:r>
-                    <w:rPr>
-                      <w:rFonts w:ascii="Times New Roman" w:hAnsi="Times New Roman" w:cs="Times New Roman"/>
-                    </w:rPr>
-                    <w:t>ltera o estado do serviço para o desejado, e salva no sistema.</w:t>
-                  </w:r>
-                </w:p>
-                <w:p>
-                  <w:pPr>
-                    <w:jc w:val="both"/>
-                    <w:rPr>
-                      <w:rFonts w:ascii="Times New Roman" w:hAnsi="Times New Roman" w:cs="Times New Roman"/>
-                      <w:b/>
-                      <w:sz w:val="24"/>
-                      <w:szCs w:val="24"/>
-                    </w:rPr>
-                  </w:pPr>
-                  <w:r>
-                    <w:rPr>
-                      <w:rFonts w:ascii="Times New Roman" w:hAnsi="Times New Roman" w:cs="Times New Roman"/>
-                      <w:b/>
-                      <w:sz w:val="24"/>
-                      <w:szCs w:val="24"/>
-                    </w:rPr>
-                    <w:t>Fluxos alternativos:</w:t>
-                  </w:r>
-                </w:p>
-                <w:p>
-                  <w:pPr>
-                    <w:ind w:firstLine="426"/>
-                    <w:jc w:val="both"/>
-                    <w:rPr>
-                      <w:rFonts w:ascii="Times New Roman" w:hAnsi="Times New Roman" w:cs="Times New Roman"/>
-                    </w:rPr>
-                  </w:pPr>
-                  <w:r>
-                    <w:rPr>
-                      <w:rFonts w:ascii="Times New Roman" w:hAnsi="Times New Roman" w:cs="Times New Roman"/>
-                    </w:rPr>
-                    <w:t>2</w:t>
-                  </w:r>
-                  <w:r>
-                    <w:rPr>
-                      <w:rFonts w:ascii="Times New Roman" w:hAnsi="Times New Roman" w:cs="Times New Roman"/>
-                    </w:rPr>
-                    <w:t xml:space="preserve">a. </w:t>
-                  </w:r>
-                  <w:r>
-                    <w:rPr>
-                      <w:rFonts w:ascii="Times New Roman" w:hAnsi="Times New Roman" w:cs="Times New Roman"/>
-                    </w:rPr>
-                    <w:t xml:space="preserve">O sistema verifica </w:t>
-                  </w:r>
-                  <w:r>
-                    <w:rPr>
-                      <w:rFonts w:ascii="Times New Roman" w:hAnsi="Times New Roman" w:cs="Times New Roman"/>
-                    </w:rPr>
-                    <w:t>que não existe serviços em estado “</w:t>
-                  </w:r>
-                  <w:r>
-                    <w:rPr>
-                      <w:rFonts w:ascii="Times New Roman" w:hAnsi="Times New Roman" w:cs="Times New Roman"/>
-                    </w:rPr>
-                    <w:t>em andamento</w:t>
-                  </w:r>
-                  <w:r>
-                    <w:rPr>
-                      <w:rFonts w:ascii="Times New Roman" w:hAnsi="Times New Roman" w:cs="Times New Roman"/>
-                    </w:rPr>
-                    <w:t>”.</w:t>
-                  </w:r>
-                </w:p>
-                <w:p>
-                  <w:pPr>
-                    <w:pStyle w:val="PargrafodaLista"/>
-                    <w:numPr>
-                      <w:ilvl w:val="0"/>
-                      <w:numId w:val="8"/>
-                    </w:numPr>
-                    <w:ind w:firstLine="426"/>
-                    <w:jc w:val="both"/>
-                    <w:rPr>
-                      <w:rFonts w:ascii="Times New Roman" w:hAnsi="Times New Roman" w:cs="Times New Roman"/>
-                    </w:rPr>
-                  </w:pPr>
-                  <w:r>
-                    <w:rPr>
-                      <w:rFonts w:ascii="Times New Roman" w:hAnsi="Times New Roman" w:cs="Times New Roman"/>
-                    </w:rPr>
-                    <w:t xml:space="preserve">O </w:t>
-                  </w:r>
-                  <w:r>
-                    <w:rPr>
-                      <w:rFonts w:ascii="Times New Roman" w:hAnsi="Times New Roman" w:cs="Times New Roman"/>
-                    </w:rPr>
-                    <w:t xml:space="preserve">sistema informa que a </w:t>
-                  </w:r>
-                  <w:r>
-                    <w:rPr>
-                      <w:rFonts w:ascii="Times New Roman" w:hAnsi="Times New Roman" w:cs="Times New Roman"/>
-                    </w:rPr>
-                    <w:t xml:space="preserve">não existe serviços disponiveis para </w:t>
-                  </w:r>
-                  <w:r>
-                    <w:rPr>
-                      <w:rFonts w:ascii="Times New Roman" w:hAnsi="Times New Roman" w:cs="Times New Roman"/>
-                    </w:rPr>
-                    <w:t>cancelar a saída</w:t>
-                  </w:r>
-                  <w:r>
-                    <w:rPr>
-                      <w:rFonts w:ascii="Times New Roman" w:hAnsi="Times New Roman" w:cs="Times New Roman"/>
-                    </w:rPr>
-                    <w:t>.</w:t>
-                  </w:r>
-                </w:p>
-                <w:p>
-                  <w:pPr>
-                    <w:pStyle w:val="PargrafodaLista"/>
-                    <w:numPr>
-                      <w:ilvl w:val="0"/>
-                      <w:numId w:val="8"/>
-                    </w:numPr>
-                    <w:ind w:firstLine="426"/>
-                    <w:jc w:val="both"/>
-                    <w:rPr>
-                      <w:rFonts w:ascii="Times New Roman" w:hAnsi="Times New Roman" w:cs="Times New Roman"/>
-                    </w:rPr>
-                  </w:pPr>
-                  <w:r>
-                    <w:rPr>
-                      <w:rFonts w:ascii="Times New Roman" w:hAnsi="Times New Roman" w:cs="Times New Roman"/>
-                    </w:rPr>
-                    <w:t>O sistema volta para a página principal.</w:t>
-                  </w:r>
-                </w:p>
-                <w:p>
-                  <w:pPr>
-                    <w:jc w:val="both"/>
-                    <w:rPr>
-                      <w:rFonts w:ascii="Times New Roman" w:hAnsi="Times New Roman" w:cs="Times New Roman"/>
-                    </w:rPr>
-                  </w:pPr>
-                  <w:r>
-                    <w:t xml:space="preserve">            Em qualquer passo dos </w:t>
-                  </w:r>
-                  <w:r>
-                    <w:t>fluxos, caso o gestor desista de cancelar a saída</w:t>
-                  </w:r>
-                  <w:bookmarkStart w:id="0" w:name="_GoBack"/>
-                  <w:bookmarkEnd w:id="0"/>
-                  <w:r>
-                    <w:t>.</w:t>
-                  </w:r>
-                </w:p>
-                <w:p>
-                  <w:pPr>
-                    <w:pStyle w:val="PargrafodaLista"/>
-                    <w:numPr>
-                      <w:ilvl w:val="0"/>
-                      <w:numId w:val="12"/>
-                    </w:numPr>
-                    <w:jc w:val="both"/>
-                    <w:rPr>
-                      <w:rFonts w:ascii="Times New Roman" w:hAnsi="Times New Roman" w:cs="Times New Roman"/>
-                    </w:rPr>
-                  </w:pPr>
-                  <w:r>
-                    <w:rPr>
-                      <w:rFonts w:ascii="Times New Roman" w:hAnsi="Times New Roman" w:cs="Times New Roman"/>
-                    </w:rPr>
-                    <w:t xml:space="preserve">O </w:t>
-                  </w:r>
-                  <w:r>
-                    <w:rPr>
-                      <w:rFonts w:ascii="Times New Roman" w:hAnsi="Times New Roman" w:cs="Times New Roman"/>
-                    </w:rPr>
-                    <w:t>gestor</w:t>
-                  </w:r>
-                  <w:r>
-                    <w:rPr>
-                      <w:rFonts w:ascii="Times New Roman" w:hAnsi="Times New Roman" w:cs="Times New Roman"/>
-                    </w:rPr>
-                    <w:t xml:space="preserve"> selciona “Cancelar”.</w:t>
-                  </w:r>
-                </w:p>
-                <w:p>
-                  <w:pPr>
-                    <w:pStyle w:val="PargrafodaLista"/>
-                    <w:numPr>
-                      <w:ilvl w:val="0"/>
-                      <w:numId w:val="12"/>
-                    </w:numPr>
-                    <w:jc w:val="both"/>
-                    <w:rPr>
-                      <w:rFonts w:ascii="Times New Roman" w:hAnsi="Times New Roman" w:cs="Times New Roman"/>
-                    </w:rPr>
-                  </w:pPr>
-                  <w:r>
-                    <w:rPr>
-                      <w:rFonts w:ascii="Times New Roman" w:hAnsi="Times New Roman" w:cs="Times New Roman"/>
-                    </w:rPr>
-                    <w:t xml:space="preserve">O sistema cancela </w:t>
-                  </w:r>
-                  <w:r>
-                    <w:rPr>
-                      <w:rFonts w:ascii="Times New Roman" w:hAnsi="Times New Roman" w:cs="Times New Roman"/>
-                    </w:rPr>
-                    <w:t>a inserçãoe nenhum dado é salvo no sistema.</w:t>
-                  </w:r>
-                </w:p>
-                <w:p>
-                  <w:pPr>
-                    <w:rPr>
-                      <w:rFonts w:ascii="Times New Roman" w:hAnsi="Times New Roman" w:cs="Times New Roman"/>
-                      <w:b/>
-                      <w:sz w:val="24"/>
-                      <w:szCs w:val="24"/>
-                    </w:rPr>
-                  </w:pPr>
-                  <w:r>
-                    <w:rPr>
-                      <w:rFonts w:ascii="Times New Roman" w:hAnsi="Times New Roman" w:cs="Times New Roman"/>
-                      <w:b/>
-                      <w:sz w:val="24"/>
-                      <w:szCs w:val="24"/>
-                    </w:rPr>
-                    <w:t>Requisitos especiais:</w:t>
-                  </w:r>
-                </w:p>
-                <w:p>
-                  <w:pPr>
-                    <w:pStyle w:val="PargrafodaLista"/>
-                    <w:numPr>
-                      <w:ilvl w:val="0"/>
-                      <w:numId w:val="2"/>
-                    </w:numPr>
-                    <w:rPr>
-                      <w:rFonts w:ascii="Times New Roman" w:hAnsi="Times New Roman" w:cs="Times New Roman"/>
-                    </w:rPr>
-                  </w:pPr>
-                  <w:r>
-                    <w:rPr>
-                      <w:rFonts w:ascii="Times New Roman" w:hAnsi="Times New Roman" w:cs="Times New Roman"/>
-                    </w:rPr>
-                    <w:t>O texto deve ser visível a uma distância de um metro.</w:t>
-                  </w:r>
-                </w:p>
-                <w:p>
-                  <w:pPr>
-                    <w:pStyle w:val="PargrafodaLista"/>
-                    <w:numPr>
-                      <w:ilvl w:val="0"/>
-                      <w:numId w:val="2"/>
-                    </w:numPr>
-                    <w:rPr>
-                      <w:rFonts w:ascii="Times New Roman" w:hAnsi="Times New Roman" w:cs="Times New Roman"/>
-                    </w:rPr>
-                  </w:pPr>
-                  <w:r>
-                    <w:rPr>
-                      <w:rFonts w:ascii="Times New Roman" w:hAnsi="Times New Roman" w:cs="Times New Roman"/>
-                    </w:rPr>
-                    <w:t>O sistema deverá ser desenvolvido na plataforma Matlab.</w:t>
-                  </w:r>
-                </w:p>
-                <w:p>
-                  <w:pPr>
-                    <w:pStyle w:val="PargrafodaLista"/>
-                    <w:numPr>
-                      <w:ilvl w:val="0"/>
-                      <w:numId w:val="2"/>
-                    </w:numPr>
-                    <w:rPr>
-                      <w:rFonts w:ascii="Times New Roman" w:hAnsi="Times New Roman" w:cs="Times New Roman"/>
-                    </w:rPr>
-                  </w:pPr>
-                  <w:r>
-                    <w:rPr>
-                      <w:rFonts w:ascii="Times New Roman" w:hAnsi="Times New Roman" w:cs="Times New Roman"/>
-                    </w:rPr>
-                    <w:t xml:space="preserve">A resposta </w:t>
-                  </w:r>
-                  <w:r>
-                    <w:rPr>
-                      <w:rFonts w:ascii="Times New Roman" w:hAnsi="Times New Roman" w:cs="Times New Roman"/>
-                    </w:rPr>
-                    <w:t>da pesquisa realizada</w:t>
-                  </w:r>
-                  <w:r>
-                    <w:rPr>
-                      <w:rFonts w:ascii="Times New Roman" w:hAnsi="Times New Roman" w:cs="Times New Roman"/>
-                    </w:rPr>
-                    <w:t xml:space="preserve"> pelo sistema deverá demorar em média </w:t>
-                  </w:r>
-                  <w:r>
-                    <w:rPr>
-                      <w:rFonts w:ascii="Times New Roman" w:hAnsi="Times New Roman" w:cs="Times New Roman"/>
-                    </w:rPr>
-                    <w:t>10 segundos em 90</w:t>
-                  </w:r>
-                  <w:r>
-                    <w:rPr>
-                      <w:rFonts w:ascii="Times New Roman" w:hAnsi="Times New Roman" w:cs="Times New Roman"/>
-                    </w:rPr>
-                    <w:t>% dos casos.</w:t>
-                  </w:r>
-                </w:p>
-                <w:p>
-                  <w:pPr>
-                    <w:pStyle w:val="PargrafodaLista"/>
-                    <w:numPr>
-                      <w:ilvl w:val="0"/>
-                      <w:numId w:val="2"/>
-                    </w:numPr>
-                    <w:rPr>
-                      <w:rFonts w:ascii="Times New Roman" w:hAnsi="Times New Roman" w:cs="Times New Roman"/>
-                    </w:rPr>
-                  </w:pPr>
-                  <w:r>
-                    <w:rPr>
-                      <w:rFonts w:ascii="Times New Roman" w:hAnsi="Times New Roman" w:cs="Times New Roman"/>
-                    </w:rPr>
-                    <w:t>O banco de dados utilizado deverá ser o MySQL.</w:t>
-                  </w:r>
-                </w:p>
-                <w:p>
-                  <w:pPr>
-                    <w:pStyle w:val="PargrafodaLista"/>
-                    <w:ind w:left="0"/>
-                  </w:pPr>
-                </w:p>
-                <w:p>
-                  <w:pPr>
-                    <w:pStyle w:val="PargrafodaLista"/>
-                    <w:ind w:left="0"/>
-                  </w:pPr>
-                </w:p>
-              </w:txbxContent>
-            </v:textbox>
-          </v:rect>
-        </w:pict>
+        <mc:AlternateContent>
+          <mc:Choice Requires="wps">
+            <w:drawing>
+              <wp:anchor distT="0" distB="0" distL="114300" distR="114300" simplePos="0" relativeHeight="251658240" behindDoc="0" locked="0" layoutInCell="1" allowOverlap="1">
+                <wp:simplePos x="0" y="0"/>
+                <wp:positionH relativeFrom="column">
+                  <wp:posOffset>-593090</wp:posOffset>
+                </wp:positionH>
+                <wp:positionV relativeFrom="paragraph">
+                  <wp:posOffset>192405</wp:posOffset>
+                </wp:positionV>
+                <wp:extent cx="6557010" cy="8699500"/>
+                <wp:effectExtent l="10795" t="6350" r="13970" b="9525"/>
+                <wp:wrapNone/>
+                <wp:docPr id="2" name="Rectangle 2"/>
+                <wp:cNvGraphicFramePr>
+                  <a:graphicFrameLocks xmlns:a="http://schemas.openxmlformats.org/drawingml/2006/main"/>
+                </wp:cNvGraphicFramePr>
+                <a:graphic xmlns:a="http://schemas.openxmlformats.org/drawingml/2006/main">
+                  <a:graphicData uri="http://schemas.microsoft.com/office/word/2010/wordprocessingShape">
+                    <wps:wsp>
+                      <wps:cNvSpPr>
+                        <a:spLocks noChangeArrowheads="1"/>
+                      </wps:cNvSpPr>
+                      <wps:spPr bwMode="auto">
+                        <a:xfrm>
+                          <a:off x="0" y="0"/>
+                          <a:ext cx="6557010" cy="8699500"/>
+                        </a:xfrm>
+                        <a:prstGeom prst="rect">
+                          <a:avLst/>
+                        </a:prstGeom>
+                        <a:solidFill>
+                          <a:srgbClr val="FFFFFF"/>
+                        </a:solidFill>
+                        <a:ln w="9525">
+                          <a:solidFill>
+                            <a:srgbClr val="000000"/>
+                          </a:solidFill>
+                          <a:miter lim="800000"/>
+                          <a:headEnd/>
+                          <a:tailEnd/>
+                        </a:ln>
+                      </wps:spPr>
+                      <wps:txbx>
+                        <w:txbxContent>
+                          <w:p>
+                            <w:pPr>
+                              <w:jc w:val="both"/>
+                              <w:rPr>
+                                <w:rFonts w:ascii="Times New Roman" w:hAnsi="Times New Roman" w:cs="Times New Roman"/>
+                                <w:b/>
+                                <w:sz w:val="24"/>
+                                <w:szCs w:val="24"/>
+                              </w:rPr>
+                            </w:pPr>
+                          </w:p>
+                          <w:p>
+                            <w:pPr>
+                              <w:jc w:val="both"/>
+                              <w:rPr>
+                                <w:rFonts w:ascii="Times New Roman" w:hAnsi="Times New Roman" w:cs="Times New Roman"/>
+                              </w:rPr>
+                            </w:pPr>
+                            <w:r>
+                              <w:rPr>
+                                <w:rFonts w:ascii="Times New Roman" w:hAnsi="Times New Roman" w:cs="Times New Roman"/>
+                                <w:b/>
+                                <w:sz w:val="24"/>
+                                <w:szCs w:val="24"/>
+                              </w:rPr>
+                              <w:t>Ator principal:</w:t>
+                            </w:r>
+                            <w:r>
+                              <w:rPr>
+                                <w:rFonts w:ascii="Times New Roman" w:hAnsi="Times New Roman" w:cs="Times New Roman"/>
+                              </w:rPr>
+                              <w:t xml:space="preserve"> </w:t>
+                            </w:r>
+                            <w:r>
+                              <w:rPr>
+                                <w:rFonts w:ascii="Times New Roman" w:hAnsi="Times New Roman" w:cs="Times New Roman"/>
+                              </w:rPr>
+                              <w:t>Atendente.</w:t>
+                            </w:r>
+                          </w:p>
+                          <w:p>
+                            <w:pPr>
+                              <w:jc w:val="both"/>
+                              <w:rPr>
+                                <w:rFonts w:ascii="Times New Roman" w:hAnsi="Times New Roman" w:cs="Times New Roman"/>
+                                <w:sz w:val="24"/>
+                                <w:szCs w:val="24"/>
+                              </w:rPr>
+                            </w:pPr>
+                            <w:r>
+                              <w:rPr>
+                                <w:rFonts w:ascii="Times New Roman" w:hAnsi="Times New Roman" w:cs="Times New Roman"/>
+                                <w:b/>
+                                <w:sz w:val="24"/>
+                                <w:szCs w:val="24"/>
+                              </w:rPr>
+                              <w:t>Interessados e interesses:</w:t>
+                            </w:r>
+                          </w:p>
+                          <w:p>
+                            <w:pPr>
+                              <w:pStyle w:val="ListParagraph"/>
+                              <w:numPr>
+                                <w:ilvl w:val="0"/>
+                                <w:numId w:val="4"/>
+                              </w:numPr>
+                              <w:jc w:val="both"/>
+                              <w:rPr>
+                                <w:rFonts w:ascii="Times New Roman" w:hAnsi="Times New Roman" w:cs="Times New Roman"/>
+                              </w:rPr>
+                            </w:pPr>
+                            <w:r>
+                              <w:rPr>
+                                <w:rFonts w:ascii="Times New Roman" w:hAnsi="Times New Roman" w:cs="Times New Roman"/>
+                              </w:rPr>
+                              <w:t xml:space="preserve">Atendente: deseja </w:t>
+                            </w:r>
+                            <w:r>
+                              <w:rPr>
+                                <w:rFonts w:ascii="Times New Roman" w:hAnsi="Times New Roman" w:cs="Times New Roman"/>
+                              </w:rPr>
+                              <w:t>que a mesma seja feita de forma simples, e rápida.</w:t>
+                            </w:r>
+                          </w:p>
+                          <w:p>
+                            <w:pPr>
+                              <w:pStyle w:val="ListParagraph"/>
+                              <w:numPr>
+                                <w:ilvl w:val="0"/>
+                                <w:numId w:val="4"/>
+                              </w:numPr>
+                              <w:jc w:val="both"/>
+                              <w:rPr>
+                                <w:rFonts w:ascii="Times New Roman" w:hAnsi="Times New Roman" w:cs="Times New Roman"/>
+                              </w:rPr>
+                            </w:pPr>
+                            <w:r>
+                              <w:rPr>
+                                <w:rFonts w:ascii="Times New Roman" w:hAnsi="Times New Roman" w:cs="Times New Roman"/>
+                              </w:rPr>
+                              <w:t>Motoboy: deseja que a</w:t>
+                            </w:r>
+                            <w:r>
+                              <w:rPr>
+                                <w:rFonts w:ascii="Times New Roman" w:hAnsi="Times New Roman" w:cs="Times New Roman"/>
+                              </w:rPr>
+                              <w:t xml:space="preserve"> mesma seja feita de forma simples, rápida, </w:t>
+                            </w:r>
+                            <w:r>
+                              <w:rPr>
+                                <w:rFonts w:ascii="Times New Roman" w:hAnsi="Times New Roman" w:cs="Times New Roman"/>
+                              </w:rPr>
+                              <w:t>clara</w:t>
+                            </w:r>
+                            <w:r>
+                              <w:rPr>
+                                <w:rFonts w:ascii="Times New Roman" w:hAnsi="Times New Roman" w:cs="Times New Roman"/>
+                              </w:rPr>
+                              <w:t xml:space="preserve"> e sem erros.</w:t>
+                            </w:r>
+                          </w:p>
+                          <w:p>
+                            <w:pPr>
+                              <w:pStyle w:val="ListParagraph"/>
+                              <w:numPr>
+                                <w:ilvl w:val="0"/>
+                                <w:numId w:val="4"/>
+                              </w:numPr>
+                              <w:jc w:val="both"/>
+                              <w:rPr>
+                                <w:rFonts w:ascii="Times New Roman" w:hAnsi="Times New Roman" w:cs="Times New Roman"/>
+                              </w:rPr>
+                            </w:pPr>
+                            <w:r>
+                              <w:rPr>
+                                <w:rFonts w:ascii="Times New Roman" w:hAnsi="Times New Roman" w:cs="Times New Roman"/>
+                              </w:rPr>
+                              <w:t>Gestor: deseja que a mesma seja realizada de forma simples, clara e sem erros, a fim de não causar problemas sobre serviço e insatisfação do cliente.</w:t>
+                            </w:r>
+                          </w:p>
+                          <w:p>
+                            <w:pPr>
+                              <w:pStyle w:val="ListParagraph"/>
+                              <w:numPr>
+                                <w:ilvl w:val="0"/>
+                                <w:numId w:val="4"/>
+                              </w:numPr>
+                              <w:jc w:val="both"/>
+                              <w:rPr>
+                                <w:rFonts w:ascii="Times New Roman" w:hAnsi="Times New Roman" w:cs="Times New Roman"/>
+                              </w:rPr>
+                            </w:pPr>
+                            <w:r>
+                              <w:rPr>
+                                <w:rFonts w:ascii="Times New Roman" w:hAnsi="Times New Roman" w:cs="Times New Roman"/>
+                              </w:rPr>
+                              <w:t>Cliente: desej</w:t>
+                            </w:r>
+                            <w:r>
+                              <w:rPr>
+                                <w:rFonts w:ascii="Times New Roman" w:hAnsi="Times New Roman" w:cs="Times New Roman"/>
+                              </w:rPr>
+                              <w:t>a</w:t>
+                            </w:r>
+                            <w:r>
+                              <w:rPr>
+                                <w:rFonts w:ascii="Times New Roman" w:hAnsi="Times New Roman" w:cs="Times New Roman"/>
+                              </w:rPr>
+                              <w:t xml:space="preserve"> </w:t>
+                            </w:r>
+                            <w:r>
+                              <w:rPr>
+                                <w:rFonts w:ascii="Times New Roman" w:hAnsi="Times New Roman" w:cs="Times New Roman"/>
+                              </w:rPr>
+                              <w:t>que a mesma seja realizada de forma</w:t>
+                            </w:r>
+                            <w:r>
+                              <w:rPr>
+                                <w:rFonts w:ascii="Times New Roman" w:hAnsi="Times New Roman" w:cs="Times New Roman"/>
+                              </w:rPr>
+                              <w:t xml:space="preserve"> clara.</w:t>
+                            </w:r>
+                          </w:p>
+                          <w:p>
+                            <w:pPr>
+                              <w:jc w:val="both"/>
+                              <w:rPr>
+                                <w:rFonts w:ascii="Times New Roman" w:hAnsi="Times New Roman" w:cs="Times New Roman"/>
+                              </w:rPr>
+                            </w:pPr>
+                            <w:r>
+                              <w:rPr>
+                                <w:rFonts w:ascii="Times New Roman" w:hAnsi="Times New Roman" w:cs="Times New Roman"/>
+                                <w:b/>
+                                <w:sz w:val="24"/>
+                                <w:szCs w:val="24"/>
+                              </w:rPr>
+                              <w:t>Pré-condições:</w:t>
+                            </w:r>
+                            <w:r>
+                              <w:rPr>
+                                <w:rFonts w:ascii="Times New Roman" w:hAnsi="Times New Roman" w:cs="Times New Roman"/>
+                              </w:rPr>
+                              <w:t xml:space="preserve"> </w:t>
+                            </w:r>
+                            <w:r>
+                              <w:rPr>
+                                <w:rFonts w:ascii="Times New Roman" w:hAnsi="Times New Roman" w:cs="Times New Roman"/>
+                              </w:rPr>
+                              <w:t>o atendente deverá estar logado no sistema</w:t>
+                            </w:r>
+                            <w:r>
+                              <w:rPr>
+                                <w:rFonts w:ascii="Times New Roman" w:hAnsi="Times New Roman" w:cs="Times New Roman"/>
+                              </w:rPr>
+                              <w:t>,</w:t>
+                            </w:r>
+                            <w:r>
+                              <w:rPr>
+                                <w:rFonts w:ascii="Times New Roman" w:hAnsi="Times New Roman" w:cs="Times New Roman"/>
+                              </w:rPr>
+                              <w:t xml:space="preserve"> a </w:t>
+                            </w:r>
+                            <w:r>
+                              <w:rPr>
+                                <w:rFonts w:ascii="Times New Roman" w:hAnsi="Times New Roman" w:cs="Times New Roman"/>
+                              </w:rPr>
+                              <w:t>serviço esteja no estado “em andamento”.</w:t>
+                            </w:r>
+                          </w:p>
+                          <w:p>
+                            <w:pPr>
+                              <w:jc w:val="both"/>
+                              <w:rPr>
+                                <w:rFonts w:ascii="Times New Roman" w:hAnsi="Times New Roman" w:cs="Times New Roman"/>
+                              </w:rPr>
+                            </w:pPr>
+                            <w:r>
+                              <w:rPr>
+                                <w:rFonts w:ascii="Times New Roman" w:hAnsi="Times New Roman" w:cs="Times New Roman"/>
+                                <w:b/>
+                                <w:sz w:val="24"/>
+                                <w:szCs w:val="24"/>
+                              </w:rPr>
+                              <w:t>Pós-condições:</w:t>
+                            </w:r>
+                            <w:r>
+                              <w:rPr>
+                                <w:rFonts w:ascii="Times New Roman" w:hAnsi="Times New Roman" w:cs="Times New Roman"/>
+                              </w:rPr>
+                              <w:t xml:space="preserve"> </w:t>
+                            </w:r>
+                            <w:r>
+                              <w:rPr>
+                                <w:rFonts w:ascii="Times New Roman" w:hAnsi="Times New Roman" w:cs="Times New Roman"/>
+                              </w:rPr>
+                              <w:t>o sistema altera o estado do serviço para o estado desejado pelo atendente, e salva no sistema.</w:t>
+                            </w:r>
+                          </w:p>
+                          <w:p>
+                            <w:pPr>
+                              <w:jc w:val="both"/>
+                              <w:rPr>
+                                <w:rFonts w:ascii="Times New Roman" w:hAnsi="Times New Roman" w:cs="Times New Roman"/>
+                                <w:b/>
+                                <w:sz w:val="24"/>
+                                <w:szCs w:val="24"/>
+                              </w:rPr>
+                            </w:pPr>
+                            <w:r>
+                              <w:rPr>
+                                <w:rFonts w:ascii="Times New Roman" w:hAnsi="Times New Roman" w:cs="Times New Roman"/>
+                                <w:b/>
+                                <w:sz w:val="24"/>
+                                <w:szCs w:val="24"/>
+                              </w:rPr>
+                              <w:t xml:space="preserve">Cenário de sucesso principal: </w:t>
+                            </w:r>
+                          </w:p>
+                          <w:p>
+                            <w:pPr>
+                              <w:pStyle w:val="ListParagraph"/>
+                              <w:numPr>
+                                <w:ilvl w:val="0"/>
+                                <w:numId w:val="1"/>
+                              </w:numPr>
+                              <w:jc w:val="both"/>
+                              <w:rPr>
+                                <w:rFonts w:ascii="Times New Roman" w:hAnsi="Times New Roman" w:cs="Times New Roman"/>
+                              </w:rPr>
+                            </w:pPr>
+                            <w:r>
+                              <w:rPr>
+                                <w:rFonts w:ascii="Times New Roman" w:hAnsi="Times New Roman" w:cs="Times New Roman"/>
+                              </w:rPr>
+                              <w:t>O atendente seleciona “Cancelar Saída”.</w:t>
+                            </w:r>
+                          </w:p>
+                          <w:p>
+                            <w:pPr>
+                              <w:pStyle w:val="ListParagraph"/>
+                              <w:numPr>
+                                <w:ilvl w:val="0"/>
+                                <w:numId w:val="1"/>
+                              </w:numPr>
+                              <w:jc w:val="both"/>
+                              <w:rPr>
+                                <w:rFonts w:ascii="Times New Roman" w:hAnsi="Times New Roman" w:cs="Times New Roman"/>
+                              </w:rPr>
+                            </w:pPr>
+                            <w:r>
+                              <w:rPr>
+                                <w:rFonts w:ascii="Times New Roman" w:hAnsi="Times New Roman" w:cs="Times New Roman"/>
+                              </w:rPr>
+                              <w:t>O sistema exibe os serviços que estão “em andamento”.</w:t>
+                            </w:r>
+                          </w:p>
+                          <w:p>
+                            <w:pPr>
+                              <w:pStyle w:val="ListParagraph"/>
+                              <w:numPr>
+                                <w:ilvl w:val="0"/>
+                                <w:numId w:val="1"/>
+                              </w:numPr>
+                              <w:jc w:val="both"/>
+                              <w:rPr>
+                                <w:rFonts w:ascii="Times New Roman" w:hAnsi="Times New Roman" w:cs="Times New Roman"/>
+                              </w:rPr>
+                            </w:pPr>
+                            <w:r>
+                              <w:rPr>
+                                <w:rFonts w:ascii="Times New Roman" w:hAnsi="Times New Roman" w:cs="Times New Roman"/>
+                              </w:rPr>
+                              <w:t xml:space="preserve">O atendente seleciona o serviço </w:t>
+                            </w:r>
+                            <w:r>
+                              <w:rPr>
+                                <w:rFonts w:ascii="Times New Roman" w:hAnsi="Times New Roman" w:cs="Times New Roman"/>
+                              </w:rPr>
+                              <w:t>desejado.</w:t>
+                            </w:r>
+                          </w:p>
+                          <w:p>
+                            <w:pPr>
+                              <w:pStyle w:val="ListParagraph"/>
+                              <w:numPr>
+                                <w:ilvl w:val="0"/>
+                                <w:numId w:val="1"/>
+                              </w:numPr>
+                              <w:jc w:val="both"/>
+                              <w:rPr>
+                                <w:rFonts w:ascii="Times New Roman" w:hAnsi="Times New Roman" w:cs="Times New Roman"/>
+                              </w:rPr>
+                            </w:pPr>
+                            <w:r>
+                              <w:rPr>
+                                <w:rFonts w:ascii="Times New Roman" w:hAnsi="Times New Roman" w:cs="Times New Roman"/>
+                              </w:rPr>
+                              <w:t xml:space="preserve">O </w:t>
+                            </w:r>
+                            <w:r>
+                              <w:rPr>
+                                <w:rFonts w:ascii="Times New Roman" w:hAnsi="Times New Roman" w:cs="Times New Roman"/>
+                              </w:rPr>
+                              <w:t>atendente entra com o novo estado do serviço.</w:t>
+                            </w:r>
+                          </w:p>
+                          <w:p>
+                            <w:pPr>
+                              <w:pStyle w:val="ListParagraph"/>
+                              <w:numPr>
+                                <w:ilvl w:val="0"/>
+                                <w:numId w:val="1"/>
+                              </w:numPr>
+                              <w:jc w:val="both"/>
+                              <w:rPr>
+                                <w:rFonts w:ascii="Times New Roman" w:hAnsi="Times New Roman" w:cs="Times New Roman"/>
+                              </w:rPr>
+                            </w:pPr>
+                            <w:r>
+                              <w:rPr>
+                                <w:rFonts w:ascii="Times New Roman" w:hAnsi="Times New Roman" w:cs="Times New Roman"/>
+                              </w:rPr>
+                              <w:t xml:space="preserve">O sistema manda uma mensagem informando que a saída foi cancelada para o pager do motoboy </w:t>
+                            </w:r>
+                            <w:r>
+                              <w:rPr>
+                                <w:rFonts w:ascii="Times New Roman" w:hAnsi="Times New Roman" w:cs="Times New Roman"/>
+                              </w:rPr>
+                              <w:t>que está realizando o</w:t>
+                            </w:r>
+                            <w:r>
+                              <w:rPr>
+                                <w:rFonts w:ascii="Times New Roman" w:hAnsi="Times New Roman" w:cs="Times New Roman"/>
+                              </w:rPr>
+                              <w:t xml:space="preserve"> serviço.</w:t>
+                            </w:r>
+                          </w:p>
+                          <w:p>
+                            <w:pPr>
+                              <w:pStyle w:val="ListParagraph"/>
+                              <w:numPr>
+                                <w:ilvl w:val="0"/>
+                                <w:numId w:val="1"/>
+                              </w:numPr>
+                              <w:jc w:val="both"/>
+                              <w:rPr>
+                                <w:rFonts w:ascii="Times New Roman" w:hAnsi="Times New Roman" w:cs="Times New Roman"/>
+                              </w:rPr>
+                            </w:pPr>
+                            <w:r>
+                              <w:rPr>
+                                <w:rFonts w:ascii="Times New Roman" w:hAnsi="Times New Roman" w:cs="Times New Roman"/>
+                              </w:rPr>
+                              <w:t>O sistema a</w:t>
+                            </w:r>
+                            <w:r>
+                              <w:rPr>
+                                <w:rFonts w:ascii="Times New Roman" w:hAnsi="Times New Roman" w:cs="Times New Roman"/>
+                              </w:rPr>
+                              <w:t>ltera o estado do serviço para o desejado, e salva no sistema.</w:t>
+                            </w:r>
+                          </w:p>
+                          <w:p>
+                            <w:pPr>
+                              <w:jc w:val="both"/>
+                              <w:rPr>
+                                <w:rFonts w:ascii="Times New Roman" w:hAnsi="Times New Roman" w:cs="Times New Roman"/>
+                                <w:b/>
+                                <w:sz w:val="24"/>
+                                <w:szCs w:val="24"/>
+                              </w:rPr>
+                            </w:pPr>
+                            <w:r>
+                              <w:rPr>
+                                <w:rFonts w:ascii="Times New Roman" w:hAnsi="Times New Roman" w:cs="Times New Roman"/>
+                                <w:b/>
+                                <w:sz w:val="24"/>
+                                <w:szCs w:val="24"/>
+                              </w:rPr>
+                              <w:t>Fluxos alternativos:</w:t>
+                            </w:r>
+                          </w:p>
+                          <w:p>
+                            <w:pPr>
+                              <w:ind w:firstLine="426"/>
+                              <w:jc w:val="both"/>
+                              <w:rPr>
+                                <w:rFonts w:ascii="Times New Roman" w:hAnsi="Times New Roman" w:cs="Times New Roman"/>
+                              </w:rPr>
+                            </w:pPr>
+                            <w:r>
+                              <w:rPr>
+                                <w:rFonts w:ascii="Times New Roman" w:hAnsi="Times New Roman" w:cs="Times New Roman"/>
+                              </w:rPr>
+                              <w:t>2</w:t>
+                            </w:r>
+                            <w:r>
+                              <w:rPr>
+                                <w:rFonts w:ascii="Times New Roman" w:hAnsi="Times New Roman" w:cs="Times New Roman"/>
+                              </w:rPr>
+                              <w:t xml:space="preserve">a. </w:t>
+                            </w:r>
+                            <w:r>
+                              <w:rPr>
+                                <w:rFonts w:ascii="Times New Roman" w:hAnsi="Times New Roman" w:cs="Times New Roman"/>
+                              </w:rPr>
+                              <w:t xml:space="preserve">O sistema verifica </w:t>
+                            </w:r>
+                            <w:r>
+                              <w:rPr>
+                                <w:rFonts w:ascii="Times New Roman" w:hAnsi="Times New Roman" w:cs="Times New Roman"/>
+                              </w:rPr>
+                              <w:t>que não existe serviços no</w:t>
+                            </w:r>
+                            <w:r>
+                              <w:rPr>
+                                <w:rFonts w:ascii="Times New Roman" w:hAnsi="Times New Roman" w:cs="Times New Roman"/>
+                              </w:rPr>
+                              <w:t xml:space="preserve"> estado “</w:t>
+                            </w:r>
+                            <w:r>
+                              <w:rPr>
+                                <w:rFonts w:ascii="Times New Roman" w:hAnsi="Times New Roman" w:cs="Times New Roman"/>
+                              </w:rPr>
+                              <w:t>em andamento</w:t>
+                            </w:r>
+                            <w:r>
+                              <w:rPr>
+                                <w:rFonts w:ascii="Times New Roman" w:hAnsi="Times New Roman" w:cs="Times New Roman"/>
+                              </w:rPr>
+                              <w:t>”.</w:t>
+                            </w:r>
+                          </w:p>
+                          <w:p>
+                            <w:pPr>
+                              <w:pStyle w:val="ListParagraph"/>
+                              <w:numPr>
+                                <w:ilvl w:val="0"/>
+                                <w:numId w:val="8"/>
+                              </w:numPr>
+                              <w:ind w:firstLine="426"/>
+                              <w:jc w:val="both"/>
+                              <w:rPr>
+                                <w:rFonts w:ascii="Times New Roman" w:hAnsi="Times New Roman" w:cs="Times New Roman"/>
+                              </w:rPr>
+                            </w:pPr>
+                            <w:r>
+                              <w:rPr>
+                                <w:rFonts w:ascii="Times New Roman" w:hAnsi="Times New Roman" w:cs="Times New Roman"/>
+                              </w:rPr>
+                              <w:t xml:space="preserve">O </w:t>
+                            </w:r>
+                            <w:r>
+                              <w:rPr>
+                                <w:rFonts w:ascii="Times New Roman" w:hAnsi="Times New Roman" w:cs="Times New Roman"/>
+                              </w:rPr>
+                              <w:t xml:space="preserve">sistema informa que </w:t>
+                            </w:r>
+                            <w:r>
+                              <w:rPr>
+                                <w:rFonts w:ascii="Times New Roman" w:hAnsi="Times New Roman" w:cs="Times New Roman"/>
+                              </w:rPr>
+                              <w:t xml:space="preserve"> </w:t>
+                            </w:r>
+                            <w:r>
+                              <w:rPr>
+                                <w:rFonts w:ascii="Times New Roman" w:hAnsi="Times New Roman" w:cs="Times New Roman"/>
+                              </w:rPr>
+                              <w:t>não existe serviços disponí</w:t>
+                            </w:r>
+                            <w:r>
+                              <w:rPr>
+                                <w:rFonts w:ascii="Times New Roman" w:hAnsi="Times New Roman" w:cs="Times New Roman"/>
+                              </w:rPr>
+                              <w:t xml:space="preserve">veis para </w:t>
+                            </w:r>
+                            <w:r>
+                              <w:rPr>
+                                <w:rFonts w:ascii="Times New Roman" w:hAnsi="Times New Roman" w:cs="Times New Roman"/>
+                              </w:rPr>
+                              <w:t>cancelar a saída</w:t>
+                            </w:r>
+                            <w:r>
+                              <w:rPr>
+                                <w:rFonts w:ascii="Times New Roman" w:hAnsi="Times New Roman" w:cs="Times New Roman"/>
+                              </w:rPr>
+                              <w:t>.</w:t>
+                            </w:r>
+                          </w:p>
+                          <w:p>
+                            <w:pPr>
+                              <w:pStyle w:val="ListParagraph"/>
+                              <w:numPr>
+                                <w:ilvl w:val="0"/>
+                                <w:numId w:val="8"/>
+                              </w:numPr>
+                              <w:ind w:firstLine="426"/>
+                              <w:jc w:val="both"/>
+                              <w:rPr>
+                                <w:rFonts w:ascii="Times New Roman" w:hAnsi="Times New Roman" w:cs="Times New Roman"/>
+                              </w:rPr>
+                            </w:pPr>
+                            <w:r>
+                              <w:rPr>
+                                <w:rFonts w:ascii="Times New Roman" w:hAnsi="Times New Roman" w:cs="Times New Roman"/>
+                              </w:rPr>
+                              <w:t>O sistema volta para a página principal.</w:t>
+                            </w:r>
+                          </w:p>
+                          <w:p>
+                            <w:pPr>
+                              <w:jc w:val="both"/>
+                              <w:rPr>
+                                <w:rFonts w:ascii="Times New Roman" w:hAnsi="Times New Roman" w:cs="Times New Roman"/>
+                              </w:rPr>
+                            </w:pPr>
+                            <w:r>
+                              <w:t xml:space="preserve">            Em qualquer passo dos </w:t>
+                            </w:r>
+                            <w:r>
+                              <w:t>fluxos, caso o gestor desista de cancelar a saída</w:t>
+                            </w:r>
+                            <w:r>
+                              <w:t>.</w:t>
+                            </w:r>
+                          </w:p>
+                          <w:p>
+                            <w:pPr>
+                              <w:pStyle w:val="ListParagraph"/>
+                              <w:numPr>
+                                <w:ilvl w:val="0"/>
+                                <w:numId w:val="12"/>
+                              </w:numPr>
+                              <w:jc w:val="both"/>
+                              <w:rPr>
+                                <w:rFonts w:ascii="Times New Roman" w:hAnsi="Times New Roman" w:cs="Times New Roman"/>
+                              </w:rPr>
+                            </w:pPr>
+                            <w:r>
+                              <w:rPr>
+                                <w:rFonts w:ascii="Times New Roman" w:hAnsi="Times New Roman" w:cs="Times New Roman"/>
+                              </w:rPr>
+                              <w:t xml:space="preserve">O </w:t>
+                            </w:r>
+                            <w:r>
+                              <w:rPr>
+                                <w:rFonts w:ascii="Times New Roman" w:hAnsi="Times New Roman" w:cs="Times New Roman"/>
+                              </w:rPr>
+                              <w:t>gestor</w:t>
+                            </w:r>
+                            <w:r>
+                              <w:rPr>
+                                <w:rFonts w:ascii="Times New Roman" w:hAnsi="Times New Roman" w:cs="Times New Roman"/>
+                              </w:rPr>
+                              <w:t xml:space="preserve"> selciona “Cancelar”.</w:t>
+                            </w:r>
+                          </w:p>
+                          <w:p>
+                            <w:pPr>
+                              <w:pStyle w:val="ListParagraph"/>
+                              <w:numPr>
+                                <w:ilvl w:val="0"/>
+                                <w:numId w:val="12"/>
+                              </w:numPr>
+                              <w:jc w:val="both"/>
+                              <w:rPr>
+                                <w:rFonts w:ascii="Times New Roman" w:hAnsi="Times New Roman" w:cs="Times New Roman"/>
+                              </w:rPr>
+                            </w:pPr>
+                            <w:r>
+                              <w:rPr>
+                                <w:rFonts w:ascii="Times New Roman" w:hAnsi="Times New Roman" w:cs="Times New Roman"/>
+                              </w:rPr>
+                              <w:t xml:space="preserve">O sistema cancela </w:t>
+                            </w:r>
+                            <w:r>
+                              <w:rPr>
+                                <w:rFonts w:ascii="Times New Roman" w:hAnsi="Times New Roman" w:cs="Times New Roman"/>
+                              </w:rPr>
+                              <w:t>a inserção</w:t>
+                            </w:r>
+                            <w:r>
+                              <w:rPr>
+                                <w:rFonts w:ascii="Times New Roman" w:hAnsi="Times New Roman" w:cs="Times New Roman"/>
+                              </w:rPr>
+                              <w:t xml:space="preserve"> </w:t>
+                            </w:r>
+                            <w:r>
+                              <w:rPr>
+                                <w:rFonts w:ascii="Times New Roman" w:hAnsi="Times New Roman" w:cs="Times New Roman"/>
+                              </w:rPr>
+                              <w:t>e nenhum dado é salvo no sistema.</w:t>
+                            </w:r>
+                          </w:p>
+                          <w:p>
+                            <w:pPr>
+                              <w:rPr>
+                                <w:rFonts w:ascii="Times New Roman" w:hAnsi="Times New Roman" w:cs="Times New Roman"/>
+                                <w:b/>
+                                <w:sz w:val="24"/>
+                                <w:szCs w:val="24"/>
+                              </w:rPr>
+                            </w:pPr>
+                            <w:r>
+                              <w:rPr>
+                                <w:rFonts w:ascii="Times New Roman" w:hAnsi="Times New Roman" w:cs="Times New Roman"/>
+                                <w:b/>
+                                <w:sz w:val="24"/>
+                                <w:szCs w:val="24"/>
+                              </w:rPr>
+                              <w:t>Requisitos especiais:</w:t>
+                            </w:r>
+                          </w:p>
+                          <w:p>
+                            <w:pPr>
+                              <w:pStyle w:val="ListParagraph"/>
+                              <w:numPr>
+                                <w:ilvl w:val="0"/>
+                                <w:numId w:val="2"/>
+                              </w:numPr>
+                              <w:rPr>
+                                <w:rFonts w:ascii="Times New Roman" w:hAnsi="Times New Roman" w:cs="Times New Roman"/>
+                              </w:rPr>
+                            </w:pPr>
+                            <w:r>
+                              <w:rPr>
+                                <w:rFonts w:ascii="Times New Roman" w:hAnsi="Times New Roman" w:cs="Times New Roman"/>
+                              </w:rPr>
+                              <w:t>O texto deve ser visível a uma distância de um metro.</w:t>
+                            </w:r>
+                          </w:p>
+                          <w:p>
+                            <w:pPr>
+                              <w:pStyle w:val="ListParagraph"/>
+                              <w:numPr>
+                                <w:ilvl w:val="0"/>
+                                <w:numId w:val="2"/>
+                              </w:numPr>
+                              <w:rPr>
+                                <w:rFonts w:ascii="Times New Roman" w:hAnsi="Times New Roman" w:cs="Times New Roman"/>
+                              </w:rPr>
+                            </w:pPr>
+                            <w:bookmarkStart w:id="0" w:name="_GoBack"/>
+                            <w:bookmarkEnd w:id="0"/>
+                            <w:r>
+                              <w:rPr>
+                                <w:rFonts w:ascii="Times New Roman" w:hAnsi="Times New Roman" w:cs="Times New Roman"/>
+                              </w:rPr>
+                              <w:t>O sistema deverá ser desenvolvido na plataforma Matlab.</w:t>
+                            </w:r>
+                          </w:p>
+                          <w:p>
+                            <w:pPr>
+                              <w:pStyle w:val="ListParagraph"/>
+                              <w:numPr>
+                                <w:ilvl w:val="0"/>
+                                <w:numId w:val="2"/>
+                              </w:numPr>
+                              <w:rPr>
+                                <w:rFonts w:ascii="Times New Roman" w:hAnsi="Times New Roman" w:cs="Times New Roman"/>
+                              </w:rPr>
+                            </w:pPr>
+                            <w:r>
+                              <w:rPr>
+                                <w:rFonts w:ascii="Times New Roman" w:hAnsi="Times New Roman" w:cs="Times New Roman"/>
+                              </w:rPr>
+                              <w:t xml:space="preserve">A resposta </w:t>
+                            </w:r>
+                            <w:r>
+                              <w:rPr>
+                                <w:rFonts w:ascii="Times New Roman" w:hAnsi="Times New Roman" w:cs="Times New Roman"/>
+                              </w:rPr>
+                              <w:t>da pesquisa realizada</w:t>
+                            </w:r>
+                            <w:r>
+                              <w:rPr>
+                                <w:rFonts w:ascii="Times New Roman" w:hAnsi="Times New Roman" w:cs="Times New Roman"/>
+                              </w:rPr>
+                              <w:t xml:space="preserve"> pelo sistema deverá demorar em média </w:t>
+                            </w:r>
+                            <w:r>
+                              <w:rPr>
+                                <w:rFonts w:ascii="Times New Roman" w:hAnsi="Times New Roman" w:cs="Times New Roman"/>
+                              </w:rPr>
+                              <w:t>10 segundos em 90</w:t>
+                            </w:r>
+                            <w:r>
+                              <w:rPr>
+                                <w:rFonts w:ascii="Times New Roman" w:hAnsi="Times New Roman" w:cs="Times New Roman"/>
+                              </w:rPr>
+                              <w:t>% dos casos.</w:t>
+                            </w:r>
+                          </w:p>
+                          <w:p>
+                            <w:pPr>
+                              <w:pStyle w:val="ListParagraph"/>
+                              <w:numPr>
+                                <w:ilvl w:val="0"/>
+                                <w:numId w:val="2"/>
+                              </w:numPr>
+                              <w:rPr>
+                                <w:rFonts w:ascii="Times New Roman" w:hAnsi="Times New Roman" w:cs="Times New Roman"/>
+                              </w:rPr>
+                            </w:pPr>
+                            <w:r>
+                              <w:rPr>
+                                <w:rFonts w:ascii="Times New Roman" w:hAnsi="Times New Roman" w:cs="Times New Roman"/>
+                              </w:rPr>
+                              <w:t>O banco de dados utilizado deverá ser o MySQL.</w:t>
+                            </w:r>
+                          </w:p>
+                          <w:p>
+                            <w:pPr>
+                              <w:pStyle w:val="ListParagraph"/>
+                              <w:ind w:left="0"/>
+                            </w:pPr>
+                          </w:p>
+                          <w:p>
+                            <w:pPr>
+                              <w:pStyle w:val="ListParagraph"/>
+                              <w:ind w:left="0"/>
+                              <w:rPr>
+                                <w:rFonts w:ascii="Times New Roman" w:hAnsi="Times New Roman" w:cs="Times New Roman"/>
+                                <w:b/>
+                                <w:sz w:val="24"/>
+                                <w:szCs w:val="24"/>
+                              </w:rPr>
+                            </w:pPr>
+                            <w:r>
+                              <w:rPr>
+                                <w:rFonts w:ascii="Times New Roman" w:hAnsi="Times New Roman" w:cs="Times New Roman"/>
+                                <w:b/>
+                                <w:sz w:val="24"/>
+                                <w:szCs w:val="24"/>
+                              </w:rPr>
+                              <w:t>Frequência de ocorrência:</w:t>
+                            </w:r>
+                            <w:r>
+                              <w:rPr>
+                                <w:rFonts w:ascii="Times New Roman" w:hAnsi="Times New Roman" w:cs="Times New Roman"/>
+                                <w:b/>
+                                <w:sz w:val="24"/>
+                                <w:szCs w:val="24"/>
+                              </w:rPr>
+                              <w:t xml:space="preserve"> </w:t>
+                            </w:r>
+                            <w:r>
+                              <w:rPr>
+                                <w:rFonts w:ascii="Times New Roman" w:hAnsi="Times New Roman" w:cs="Times New Roman"/>
+                              </w:rPr>
+                              <w:t xml:space="preserve">algumas vezes ao dia. </w:t>
+                            </w:r>
+                          </w:p>
+                          <w:p>
+                            <w:pPr>
+                              <w:pStyle w:val="ListParagraph"/>
+                              <w:ind w:left="0"/>
+                              <w:rPr>
+                                <w:rFonts w:ascii="Times New Roman" w:hAnsi="Times New Roman" w:cs="Times New Roman"/>
+                              </w:rPr>
+                            </w:pPr>
+                          </w:p>
+                          <w:p>
+                            <w:pPr>
+                              <w:pStyle w:val="ListParagraph"/>
+                              <w:ind w:left="0"/>
+                            </w:pPr>
+                            <w:r>
+                              <w:rPr>
+                                <w:rFonts w:ascii="Times New Roman" w:hAnsi="Times New Roman" w:cs="Times New Roman"/>
+                                <w:b/>
+                                <w:sz w:val="24"/>
+                                <w:szCs w:val="24"/>
+                              </w:rPr>
+                              <w:t>Problemas em aberto:</w:t>
+                            </w:r>
+                            <w:r>
+                              <w:rPr>
+                                <w:rFonts w:ascii="Times New Roman" w:hAnsi="Times New Roman" w:cs="Times New Roman"/>
+                              </w:rPr>
+                              <w:t xml:space="preserve"> nenhum.</w:t>
+                            </w:r>
+                          </w:p>
+                          <w:p>
+                            <w:pPr>
+                              <w:pStyle w:val="ListParagraph"/>
+                              <w:ind w:left="0"/>
+                            </w:pPr>
+                          </w:p>
+                        </w:txbxContent>
+                      </wps:txbx>
+                      <wps:bodyPr rot="0" vert="horz" wrap="square" lIns="91440" tIns="45720" rIns="91440" bIns="45720" anchor="t" anchorCtr="0" upright="1">
+                        <a:noAutofit/>
+                      </wps:bodyPr>
+                    </wps:wsp>
+                  </a:graphicData>
+                </a:graphic>
+                <wp14:sizeRelH relativeFrom="page">
+                  <wp14:pctWidth>0</wp14:pctWidth>
+                </wp14:sizeRelH>
+                <wp14:sizeRelV relativeFrom="page">
+                  <wp14:pctHeight>0</wp14:pctHeight>
+                </wp14:sizeRelV>
+              </wp:anchor>
+            </w:drawing>
+          </mc:Choice>
+          <mc:Fallback>
+            <w:pict>
+              <v:rect id="Rectangle 2" o:spid="_x0000_s1026" style="position:absolute;left:0;text-align:left;margin-left:-46.7pt;margin-top:15.15pt;width:516.3pt;height:685pt;z-index:251658240;visibility:visible;mso-wrap-style:square;mso-width-percent:0;mso-height-percent:0;mso-wrap-distance-left:9pt;mso-wrap-distance-top:0;mso-wrap-distance-right:9pt;mso-wrap-distance-bottom:0;mso-position-horizontal:absolute;mso-position-horizontal-relative:text;mso-position-vertical:absolute;mso-position-vertical-relative:text;mso-width-percent:0;mso-height-percent:0;mso-width-relative:page;mso-height-relative:page;v-text-anchor:top" o:gfxdata="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">
+                <v:textbox>
+                  <w:txbxContent>
+                    <w:p>
+                      <w:pPr>
+                        <w:jc w:val="both"/>
+                        <w:rPr>
+                          <w:rFonts w:ascii="Times New Roman" w:hAnsi="Times New Roman" w:cs="Times New Roman"/>
+                          <w:b/>
+                          <w:sz w:val="24"/>
+                          <w:szCs w:val="24"/>
+                        </w:rPr>
+                      </w:pPr>
+                    </w:p>
+                    <w:p>
+                      <w:pPr>
+                        <w:jc w:val="both"/>
+                        <w:rPr>
+                          <w:rFonts w:ascii="Times New Roman" w:hAnsi="Times New Roman" w:cs="Times New Roman"/>
+                        </w:rPr>
+                      </w:pPr>
+                      <w:r>
+                        <w:rPr>
+                          <w:rFonts w:ascii="Times New Roman" w:hAnsi="Times New Roman" w:cs="Times New Roman"/>
+                          <w:b/>
+                          <w:sz w:val="24"/>
+                          <w:szCs w:val="24"/>
+                        </w:rPr>
+                        <w:t>Ator principal:</w:t>
+                      </w:r>
+                      <w:r>
+                        <w:rPr>
+                          <w:rFonts w:ascii="Times New Roman" w:hAnsi="Times New Roman" w:cs="Times New Roman"/>
+                        </w:rPr>
+                        <w:t xml:space="preserve"> </w:t>
+                      </w:r>
+                      <w:r>
+                        <w:rPr>
+                          <w:rFonts w:ascii="Times New Roman" w:hAnsi="Times New Roman" w:cs="Times New Roman"/>
+                        </w:rPr>
+                        <w:t>Atendente.</w:t>
+                      </w:r>
+                    </w:p>
+                    <w:p>
+                      <w:pPr>
+                        <w:jc w:val="both"/>
+                        <w:rPr>
+                          <w:rFonts w:ascii="Times New Roman" w:hAnsi="Times New Roman" w:cs="Times New Roman"/>
+                          <w:sz w:val="24"/>
+                          <w:szCs w:val="24"/>
+                        </w:rPr>
+                      </w:pPr>
+                      <w:r>
+                        <w:rPr>
+                          <w:rFonts w:ascii="Times New Roman" w:hAnsi="Times New Roman" w:cs="Times New Roman"/>
+                          <w:b/>
+                          <w:sz w:val="24"/>
+                          <w:szCs w:val="24"/>
+                        </w:rPr>
+                        <w:t>Interessados e interesses:</w:t>
+                      </w:r>
+                    </w:p>
+                    <w:p>
+                      <w:pPr>
+                        <w:pStyle w:val="ListParagraph"/>
+                        <w:numPr>
+                          <w:ilvl w:val="0"/>
+                          <w:numId w:val="4"/>
+                        </w:numPr>
+                        <w:jc w:val="both"/>
+                        <w:rPr>
+                          <w:rFonts w:ascii="Times New Roman" w:hAnsi="Times New Roman" w:cs="Times New Roman"/>
+                        </w:rPr>
+                      </w:pPr>
+                      <w:r>
+                        <w:rPr>
+                          <w:rFonts w:ascii="Times New Roman" w:hAnsi="Times New Roman" w:cs="Times New Roman"/>
+                        </w:rPr>
+                        <w:t xml:space="preserve">Atendente: deseja </w:t>
+                      </w:r>
+                      <w:r>
+                        <w:rPr>
+                          <w:rFonts w:ascii="Times New Roman" w:hAnsi="Times New Roman" w:cs="Times New Roman"/>
+                        </w:rPr>
+                        <w:t>que a mesma seja feita de forma simples, e rápida.</w:t>
+                      </w:r>
+                    </w:p>
+                    <w:p>
+                      <w:pPr>
+                        <w:pStyle w:val="ListParagraph"/>
+                        <w:numPr>
+                          <w:ilvl w:val="0"/>
+                          <w:numId w:val="4"/>
+                        </w:numPr>
+                        <w:jc w:val="both"/>
+                        <w:rPr>
+                          <w:rFonts w:ascii="Times New Roman" w:hAnsi="Times New Roman" w:cs="Times New Roman"/>
+                        </w:rPr>
+                      </w:pPr>
+                      <w:r>
+                        <w:rPr>
+                          <w:rFonts w:ascii="Times New Roman" w:hAnsi="Times New Roman" w:cs="Times New Roman"/>
+                        </w:rPr>
+                        <w:t>Motoboy: deseja que a</w:t>
+                      </w:r>
+                      <w:r>
+                        <w:rPr>
+                          <w:rFonts w:ascii="Times New Roman" w:hAnsi="Times New Roman" w:cs="Times New Roman"/>
+                        </w:rPr>
+                        <w:t xml:space="preserve"> mesma seja feita de forma simples, rápida, </w:t>
+                      </w:r>
+                      <w:r>
+                        <w:rPr>
+                          <w:rFonts w:ascii="Times New Roman" w:hAnsi="Times New Roman" w:cs="Times New Roman"/>
+                        </w:rPr>
+                        <w:t>clara</w:t>
+                      </w:r>
+                      <w:r>
+                        <w:rPr>
+                          <w:rFonts w:ascii="Times New Roman" w:hAnsi="Times New Roman" w:cs="Times New Roman"/>
+                        </w:rPr>
+                        <w:t xml:space="preserve"> e sem erros.</w:t>
+                      </w:r>
+                    </w:p>
+                    <w:p>
+                      <w:pPr>
+                        <w:pStyle w:val="ListParagraph"/>
+                        <w:numPr>
+                          <w:ilvl w:val="0"/>
+                          <w:numId w:val="4"/>
+                        </w:numPr>
+                        <w:jc w:val="both"/>
+                        <w:rPr>
+                          <w:rFonts w:ascii="Times New Roman" w:hAnsi="Times New Roman" w:cs="Times New Roman"/>
+                        </w:rPr>
+                      </w:pPr>
+                      <w:r>
+                        <w:rPr>
+                          <w:rFonts w:ascii="Times New Roman" w:hAnsi="Times New Roman" w:cs="Times New Roman"/>
+                        </w:rPr>
+                        <w:t>Gestor: deseja que a mesma seja realizada de forma simples, clara e sem erros, a fim de não causar problemas sobre serviço e insatisfação do cliente.</w:t>
+                      </w:r>
+                    </w:p>
+                    <w:p>
+                      <w:pPr>
+                        <w:pStyle w:val="ListParagraph"/>
+                        <w:numPr>
+                          <w:ilvl w:val="0"/>
+                          <w:numId w:val="4"/>
+                        </w:numPr>
+                        <w:jc w:val="both"/>
+                        <w:rPr>
+                          <w:rFonts w:ascii="Times New Roman" w:hAnsi="Times New Roman" w:cs="Times New Roman"/>
+                        </w:rPr>
+                      </w:pPr>
+                      <w:r>
+                        <w:rPr>
+                          <w:rFonts w:ascii="Times New Roman" w:hAnsi="Times New Roman" w:cs="Times New Roman"/>
+                        </w:rPr>
+                        <w:t>Cliente: desej</w:t>
+                      </w:r>
+                      <w:r>
+                        <w:rPr>
+                          <w:rFonts w:ascii="Times New Roman" w:hAnsi="Times New Roman" w:cs="Times New Roman"/>
+                        </w:rPr>
+                        <w:t>a</w:t>
+                      </w:r>
+                      <w:r>
+                        <w:rPr>
+                          <w:rFonts w:ascii="Times New Roman" w:hAnsi="Times New Roman" w:cs="Times New Roman"/>
+                        </w:rPr>
+                        <w:t xml:space="preserve"> </w:t>
+                      </w:r>
+                      <w:r>
+                        <w:rPr>
+                          <w:rFonts w:ascii="Times New Roman" w:hAnsi="Times New Roman" w:cs="Times New Roman"/>
+                        </w:rPr>
+                        <w:t>que a mesma seja realizada de forma</w:t>
+                      </w:r>
+                      <w:r>
+                        <w:rPr>
+                          <w:rFonts w:ascii="Times New Roman" w:hAnsi="Times New Roman" w:cs="Times New Roman"/>
+                        </w:rPr>
+                        <w:t xml:space="preserve"> clara.</w:t>
+                      </w:r>
+                    </w:p>
+                    <w:p>
+                      <w:pPr>
+                        <w:jc w:val="both"/>
+                        <w:rPr>
+                          <w:rFonts w:ascii="Times New Roman" w:hAnsi="Times New Roman" w:cs="Times New Roman"/>
+                        </w:rPr>
+                      </w:pPr>
+                      <w:r>
+                        <w:rPr>
+                          <w:rFonts w:ascii="Times New Roman" w:hAnsi="Times New Roman" w:cs="Times New Roman"/>
+                          <w:b/>
+                          <w:sz w:val="24"/>
+                          <w:szCs w:val="24"/>
+                        </w:rPr>
+                        <w:t>Pré-condições:</w:t>
+                      </w:r>
+                      <w:r>
+                        <w:rPr>
+                          <w:rFonts w:ascii="Times New Roman" w:hAnsi="Times New Roman" w:cs="Times New Roman"/>
+                        </w:rPr>
+                        <w:t xml:space="preserve"> </w:t>
+                      </w:r>
+                      <w:r>
+                        <w:rPr>
+                          <w:rFonts w:ascii="Times New Roman" w:hAnsi="Times New Roman" w:cs="Times New Roman"/>
+                        </w:rPr>
+                        <w:t>o atendente deverá estar logado no sistema</w:t>
+                      </w:r>
+                      <w:r>
+                        <w:rPr>
+                          <w:rFonts w:ascii="Times New Roman" w:hAnsi="Times New Roman" w:cs="Times New Roman"/>
+                        </w:rPr>
+                        <w:t>,</w:t>
+                      </w:r>
+                      <w:r>
+                        <w:rPr>
+                          <w:rFonts w:ascii="Times New Roman" w:hAnsi="Times New Roman" w:cs="Times New Roman"/>
+                        </w:rPr>
+                        <w:t xml:space="preserve"> a </w:t>
+                      </w:r>
+                      <w:r>
+                        <w:rPr>
+                          <w:rFonts w:ascii="Times New Roman" w:hAnsi="Times New Roman" w:cs="Times New Roman"/>
+                        </w:rPr>
+                        <w:t>serviço esteja no estado “em andamento”.</w:t>
+                      </w:r>
+                    </w:p>
+                    <w:p>
+                      <w:pPr>
+                        <w:jc w:val="both"/>
+                        <w:rPr>
+                          <w:rFonts w:ascii="Times New Roman" w:hAnsi="Times New Roman" w:cs="Times New Roman"/>
+                        </w:rPr>
+                      </w:pPr>
+                      <w:r>
+                        <w:rPr>
+                          <w:rFonts w:ascii="Times New Roman" w:hAnsi="Times New Roman" w:cs="Times New Roman"/>
+                          <w:b/>
+                          <w:sz w:val="24"/>
+                          <w:szCs w:val="24"/>
+                        </w:rPr>
+                        <w:t>Pós-condições:</w:t>
+                      </w:r>
+                      <w:r>
+                        <w:rPr>
+                          <w:rFonts w:ascii="Times New Roman" w:hAnsi="Times New Roman" w:cs="Times New Roman"/>
+                        </w:rPr>
+                        <w:t xml:space="preserve"> </w:t>
+                      </w:r>
+                      <w:r>
+                        <w:rPr>
+                          <w:rFonts w:ascii="Times New Roman" w:hAnsi="Times New Roman" w:cs="Times New Roman"/>
+                        </w:rPr>
+                        <w:t>o sistema altera o estado do serviço para o estado desejado pelo atendente, e salva no sistema.</w:t>
+                      </w:r>
+                    </w:p>
+                    <w:p>
+                      <w:pPr>
+                        <w:jc w:val="both"/>
+                        <w:rPr>
+                          <w:rFonts w:ascii="Times New Roman" w:hAnsi="Times New Roman" w:cs="Times New Roman"/>
+                          <w:b/>
+                          <w:sz w:val="24"/>
+                          <w:szCs w:val="24"/>
+                        </w:rPr>
+                      </w:pPr>
+                      <w:r>
+                        <w:rPr>
+                          <w:rFonts w:ascii="Times New Roman" w:hAnsi="Times New Roman" w:cs="Times New Roman"/>
+                          <w:b/>
+                          <w:sz w:val="24"/>
+                          <w:szCs w:val="24"/>
+                        </w:rPr>
+                        <w:t xml:space="preserve">Cenário de sucesso principal: </w:t>
+                      </w:r>
+                    </w:p>
+                    <w:p>
+                      <w:pPr>
+                        <w:pStyle w:val="ListParagraph"/>
+                        <w:numPr>
+                          <w:ilvl w:val="0"/>
+                          <w:numId w:val="1"/>
+                        </w:numPr>
+                        <w:jc w:val="both"/>
+                        <w:rPr>
+                          <w:rFonts w:ascii="Times New Roman" w:hAnsi="Times New Roman" w:cs="Times New Roman"/>
+                        </w:rPr>
+                      </w:pPr>
+                      <w:r>
+                        <w:rPr>
+                          <w:rFonts w:ascii="Times New Roman" w:hAnsi="Times New Roman" w:cs="Times New Roman"/>
+                        </w:rPr>
+                        <w:t>O atendente seleciona “Cancelar Saída”.</w:t>
+                      </w:r>
+                    </w:p>
+                    <w:p>
+                      <w:pPr>
+                        <w:pStyle w:val="ListParagraph"/>
+                        <w:numPr>
+                          <w:ilvl w:val="0"/>
+                          <w:numId w:val="1"/>
+                        </w:numPr>
+                        <w:jc w:val="both"/>
+                        <w:rPr>
+                          <w:rFonts w:ascii="Times New Roman" w:hAnsi="Times New Roman" w:cs="Times New Roman"/>
+                        </w:rPr>
+                      </w:pPr>
+                      <w:r>
+                        <w:rPr>
+                          <w:rFonts w:ascii="Times New Roman" w:hAnsi="Times New Roman" w:cs="Times New Roman"/>
+                        </w:rPr>
+                        <w:t>O sistema exibe os serviços que estão “em andamento”.</w:t>
+                      </w:r>
+                    </w:p>
+                    <w:p>
+                      <w:pPr>
+                        <w:pStyle w:val="ListParagraph"/>
+                        <w:numPr>
+                          <w:ilvl w:val="0"/>
+                          <w:numId w:val="1"/>
+                        </w:numPr>
+                        <w:jc w:val="both"/>
+                        <w:rPr>
+                          <w:rFonts w:ascii="Times New Roman" w:hAnsi="Times New Roman" w:cs="Times New Roman"/>
+                        </w:rPr>
+                      </w:pPr>
+                      <w:r>
+                        <w:rPr>
+                          <w:rFonts w:ascii="Times New Roman" w:hAnsi="Times New Roman" w:cs="Times New Roman"/>
+                        </w:rPr>
+                        <w:t xml:space="preserve">O atendente seleciona o serviço </w:t>
+                      </w:r>
+                      <w:r>
+                        <w:rPr>
+                          <w:rFonts w:ascii="Times New Roman" w:hAnsi="Times New Roman" w:cs="Times New Roman"/>
+                        </w:rPr>
+                        <w:t>desejado.</w:t>
+                      </w:r>
+                    </w:p>
+                    <w:p>
+                      <w:pPr>
+                        <w:pStyle w:val="ListParagraph"/>
+                        <w:numPr>
+                          <w:ilvl w:val="0"/>
+                          <w:numId w:val="1"/>
+                        </w:numPr>
+                        <w:jc w:val="both"/>
+                        <w:rPr>
+                          <w:rFonts w:ascii="Times New Roman" w:hAnsi="Times New Roman" w:cs="Times New Roman"/>
+                        </w:rPr>
+                      </w:pPr>
+                      <w:r>
+                        <w:rPr>
+                          <w:rFonts w:ascii="Times New Roman" w:hAnsi="Times New Roman" w:cs="Times New Roman"/>
+                        </w:rPr>
+                        <w:t xml:space="preserve">O </w:t>
+                      </w:r>
+                      <w:r>
+                        <w:rPr>
+                          <w:rFonts w:ascii="Times New Roman" w:hAnsi="Times New Roman" w:cs="Times New Roman"/>
+                        </w:rPr>
+                        <w:t>atendente entra com o novo estado do serviço.</w:t>
+                      </w:r>
+                    </w:p>
+                    <w:p>
+                      <w:pPr>
+                        <w:pStyle w:val="ListParagraph"/>
+                        <w:numPr>
+                          <w:ilvl w:val="0"/>
+                          <w:numId w:val="1"/>
+                        </w:numPr>
+                        <w:jc w:val="both"/>
+                        <w:rPr>
+                          <w:rFonts w:ascii="Times New Roman" w:hAnsi="Times New Roman" w:cs="Times New Roman"/>
+                        </w:rPr>
+                      </w:pPr>
+                      <w:r>
+                        <w:rPr>
+                          <w:rFonts w:ascii="Times New Roman" w:hAnsi="Times New Roman" w:cs="Times New Roman"/>
+                        </w:rPr>
+                        <w:t xml:space="preserve">O sistema manda uma mensagem informando que a saída foi cancelada para o pager do motoboy </w:t>
+                      </w:r>
+                      <w:r>
+                        <w:rPr>
+                          <w:rFonts w:ascii="Times New Roman" w:hAnsi="Times New Roman" w:cs="Times New Roman"/>
+                        </w:rPr>
+                        <w:t>que está realizando o</w:t>
+                      </w:r>
+                      <w:r>
+                        <w:rPr>
+                          <w:rFonts w:ascii="Times New Roman" w:hAnsi="Times New Roman" w:cs="Times New Roman"/>
+                        </w:rPr>
+                        <w:t xml:space="preserve"> serviço.</w:t>
+                      </w:r>
+                    </w:p>
+                    <w:p>
+                      <w:pPr>
+                        <w:pStyle w:val="ListParagraph"/>
+                        <w:numPr>
+                          <w:ilvl w:val="0"/>
+                          <w:numId w:val="1"/>
+                        </w:numPr>
+                        <w:jc w:val="both"/>
+                        <w:rPr>
+                          <w:rFonts w:ascii="Times New Roman" w:hAnsi="Times New Roman" w:cs="Times New Roman"/>
+                        </w:rPr>
+                      </w:pPr>
+                      <w:r>
+                        <w:rPr>
+                          <w:rFonts w:ascii="Times New Roman" w:hAnsi="Times New Roman" w:cs="Times New Roman"/>
+                        </w:rPr>
+                        <w:t>O sistema a</w:t>
+                      </w:r>
+                      <w:r>
+                        <w:rPr>
+                          <w:rFonts w:ascii="Times New Roman" w:hAnsi="Times New Roman" w:cs="Times New Roman"/>
+                        </w:rPr>
+                        <w:t>ltera o estado do serviço para o desejado, e salva no sistema.</w:t>
+                      </w:r>
+                    </w:p>
+                    <w:p>
+                      <w:pPr>
+                        <w:jc w:val="both"/>
+                        <w:rPr>
+                          <w:rFonts w:ascii="Times New Roman" w:hAnsi="Times New Roman" w:cs="Times New Roman"/>
+                          <w:b/>
+                          <w:sz w:val="24"/>
+                          <w:szCs w:val="24"/>
+                        </w:rPr>
+                      </w:pPr>
+                      <w:r>
+                        <w:rPr>
+                          <w:rFonts w:ascii="Times New Roman" w:hAnsi="Times New Roman" w:cs="Times New Roman"/>
+                          <w:b/>
+                          <w:sz w:val="24"/>
+                          <w:szCs w:val="24"/>
+                        </w:rPr>
+                        <w:t>Fluxos alternativos:</w:t>
+                      </w:r>
+                    </w:p>
+                    <w:p>
+                      <w:pPr>
+                        <w:ind w:firstLine="426"/>
+                        <w:jc w:val="both"/>
+                        <w:rPr>
+                          <w:rFonts w:ascii="Times New Roman" w:hAnsi="Times New Roman" w:cs="Times New Roman"/>
+                        </w:rPr>
+                      </w:pPr>
+                      <w:r>
+                        <w:rPr>
+                          <w:rFonts w:ascii="Times New Roman" w:hAnsi="Times New Roman" w:cs="Times New Roman"/>
+                        </w:rPr>
+                        <w:t>2</w:t>
+                      </w:r>
+                      <w:r>
+                        <w:rPr>
+                          <w:rFonts w:ascii="Times New Roman" w:hAnsi="Times New Roman" w:cs="Times New Roman"/>
+                        </w:rPr>
+                        <w:t xml:space="preserve">a. </w:t>
+                      </w:r>
+                      <w:r>
+                        <w:rPr>
+                          <w:rFonts w:ascii="Times New Roman" w:hAnsi="Times New Roman" w:cs="Times New Roman"/>
+                        </w:rPr>
+                        <w:t xml:space="preserve">O sistema verifica </w:t>
+                      </w:r>
+                      <w:r>
+                        <w:rPr>
+                          <w:rFonts w:ascii="Times New Roman" w:hAnsi="Times New Roman" w:cs="Times New Roman"/>
+                        </w:rPr>
+                        <w:t>que não existe serviços no</w:t>
+                      </w:r>
+                      <w:r>
+                        <w:rPr>
+                          <w:rFonts w:ascii="Times New Roman" w:hAnsi="Times New Roman" w:cs="Times New Roman"/>
+                        </w:rPr>
+                        <w:t xml:space="preserve"> estado “</w:t>
+                      </w:r>
+                      <w:r>
+                        <w:rPr>
+                          <w:rFonts w:ascii="Times New Roman" w:hAnsi="Times New Roman" w:cs="Times New Roman"/>
+                        </w:rPr>
+                        <w:t>em andamento</w:t>
+                      </w:r>
+                      <w:r>
+                        <w:rPr>
+                          <w:rFonts w:ascii="Times New Roman" w:hAnsi="Times New Roman" w:cs="Times New Roman"/>
+                        </w:rPr>
+                        <w:t>”.</w:t>
+                      </w:r>
+                    </w:p>
+                    <w:p>
+                      <w:pPr>
+                        <w:pStyle w:val="ListParagraph"/>
+                        <w:numPr>
+                          <w:ilvl w:val="0"/>
+                          <w:numId w:val="8"/>
+                        </w:numPr>
+                        <w:ind w:firstLine="426"/>
+                        <w:jc w:val="both"/>
+                        <w:rPr>
+                          <w:rFonts w:ascii="Times New Roman" w:hAnsi="Times New Roman" w:cs="Times New Roman"/>
+                        </w:rPr>
+                      </w:pPr>
+                      <w:r>
+                        <w:rPr>
+                          <w:rFonts w:ascii="Times New Roman" w:hAnsi="Times New Roman" w:cs="Times New Roman"/>
+                        </w:rPr>
+                        <w:t xml:space="preserve">O </w:t>
+                      </w:r>
+                      <w:r>
+                        <w:rPr>
+                          <w:rFonts w:ascii="Times New Roman" w:hAnsi="Times New Roman" w:cs="Times New Roman"/>
+                        </w:rPr>
+                        <w:t xml:space="preserve">sistema informa que </w:t>
+                      </w:r>
+                      <w:r>
+                        <w:rPr>
+                          <w:rFonts w:ascii="Times New Roman" w:hAnsi="Times New Roman" w:cs="Times New Roman"/>
+                        </w:rPr>
+                        <w:t xml:space="preserve"> </w:t>
+                      </w:r>
+                      <w:r>
+                        <w:rPr>
+                          <w:rFonts w:ascii="Times New Roman" w:hAnsi="Times New Roman" w:cs="Times New Roman"/>
+                        </w:rPr>
+                        <w:t>não existe serviços disponí</w:t>
+                      </w:r>
+                      <w:r>
+                        <w:rPr>
+                          <w:rFonts w:ascii="Times New Roman" w:hAnsi="Times New Roman" w:cs="Times New Roman"/>
+                        </w:rPr>
+                        <w:t xml:space="preserve">veis para </w:t>
+                      </w:r>
+                      <w:r>
+                        <w:rPr>
+                          <w:rFonts w:ascii="Times New Roman" w:hAnsi="Times New Roman" w:cs="Times New Roman"/>
+                        </w:rPr>
+                        <w:t>cancelar a saída</w:t>
+                      </w:r>
+                      <w:r>
+                        <w:rPr>
+                          <w:rFonts w:ascii="Times New Roman" w:hAnsi="Times New Roman" w:cs="Times New Roman"/>
+                        </w:rPr>
+                        <w:t>.</w:t>
+                      </w:r>
+                    </w:p>
+                    <w:p>
+                      <w:pPr>
+                        <w:pStyle w:val="ListParagraph"/>
+                        <w:numPr>
+                          <w:ilvl w:val="0"/>
+                          <w:numId w:val="8"/>
+                        </w:numPr>
+                        <w:ind w:firstLine="426"/>
+                        <w:jc w:val="both"/>
+                        <w:rPr>
+                          <w:rFonts w:ascii="Times New Roman" w:hAnsi="Times New Roman" w:cs="Times New Roman"/>
+                        </w:rPr>
+                      </w:pPr>
+                      <w:r>
+                        <w:rPr>
+                          <w:rFonts w:ascii="Times New Roman" w:hAnsi="Times New Roman" w:cs="Times New Roman"/>
+                        </w:rPr>
+                        <w:t>O sistema volta para a página principal.</w:t>
+                      </w:r>
+                    </w:p>
+                    <w:p>
+                      <w:pPr>
+                        <w:jc w:val="both"/>
+                        <w:rPr>
+                          <w:rFonts w:ascii="Times New Roman" w:hAnsi="Times New Roman" w:cs="Times New Roman"/>
+                        </w:rPr>
+                      </w:pPr>
+                      <w:r>
+                        <w:t xml:space="preserve">            Em qualquer passo dos </w:t>
+                      </w:r>
+                      <w:r>
+                        <w:t>fluxos, caso o gestor desista de cancelar a saída</w:t>
+                      </w:r>
+                      <w:r>
+                        <w:t>.</w:t>
+                      </w:r>
+                    </w:p>
+                    <w:p>
+                      <w:pPr>
+                        <w:pStyle w:val="ListParagraph"/>
+                        <w:numPr>
+                          <w:ilvl w:val="0"/>
+                          <w:numId w:val="12"/>
+                        </w:numPr>
+                        <w:jc w:val="both"/>
+                        <w:rPr>
+                          <w:rFonts w:ascii="Times New Roman" w:hAnsi="Times New Roman" w:cs="Times New Roman"/>
+                        </w:rPr>
+                      </w:pPr>
+                      <w:r>
+                        <w:rPr>
+                          <w:rFonts w:ascii="Times New Roman" w:hAnsi="Times New Roman" w:cs="Times New Roman"/>
+                        </w:rPr>
+                        <w:t xml:space="preserve">O </w:t>
+                      </w:r>
+                      <w:r>
+                        <w:rPr>
+                          <w:rFonts w:ascii="Times New Roman" w:hAnsi="Times New Roman" w:cs="Times New Roman"/>
+                        </w:rPr>
+                        <w:t>gestor</w:t>
+                      </w:r>
+                      <w:r>
+                        <w:rPr>
+                          <w:rFonts w:ascii="Times New Roman" w:hAnsi="Times New Roman" w:cs="Times New Roman"/>
+                        </w:rPr>
+                        <w:t xml:space="preserve"> selciona “Cancelar”.</w:t>
+                      </w:r>
+                    </w:p>
+                    <w:p>
+                      <w:pPr>
+                        <w:pStyle w:val="ListParagraph"/>
+                        <w:numPr>
+                          <w:ilvl w:val="0"/>
+                          <w:numId w:val="12"/>
+                        </w:numPr>
+                        <w:jc w:val="both"/>
+                        <w:rPr>
+                          <w:rFonts w:ascii="Times New Roman" w:hAnsi="Times New Roman" w:cs="Times New Roman"/>
+                        </w:rPr>
+                      </w:pPr>
+                      <w:r>
+                        <w:rPr>
+                          <w:rFonts w:ascii="Times New Roman" w:hAnsi="Times New Roman" w:cs="Times New Roman"/>
+                        </w:rPr>
+                        <w:t xml:space="preserve">O sistema cancela </w:t>
+                      </w:r>
+                      <w:r>
+                        <w:rPr>
+                          <w:rFonts w:ascii="Times New Roman" w:hAnsi="Times New Roman" w:cs="Times New Roman"/>
+                        </w:rPr>
+                        <w:t>a inserção</w:t>
+                      </w:r>
+                      <w:r>
+                        <w:rPr>
+                          <w:rFonts w:ascii="Times New Roman" w:hAnsi="Times New Roman" w:cs="Times New Roman"/>
+                        </w:rPr>
+                        <w:t xml:space="preserve"> </w:t>
+                      </w:r>
+                      <w:r>
+                        <w:rPr>
+                          <w:rFonts w:ascii="Times New Roman" w:hAnsi="Times New Roman" w:cs="Times New Roman"/>
+                        </w:rPr>
+                        <w:t>e nenhum dado é salvo no sistema.</w:t>
+                      </w:r>
+                    </w:p>
+                    <w:p>
+                      <w:pPr>
+                        <w:rPr>
+                          <w:rFonts w:ascii="Times New Roman" w:hAnsi="Times New Roman" w:cs="Times New Roman"/>
+                          <w:b/>
+                          <w:sz w:val="24"/>
+                          <w:szCs w:val="24"/>
+                        </w:rPr>
+                      </w:pPr>
+                      <w:r>
+                        <w:rPr>
+                          <w:rFonts w:ascii="Times New Roman" w:hAnsi="Times New Roman" w:cs="Times New Roman"/>
+                          <w:b/>
+                          <w:sz w:val="24"/>
+                          <w:szCs w:val="24"/>
+                        </w:rPr>
+                        <w:t>Requisitos especiais:</w:t>
+                      </w:r>
+                    </w:p>
+                    <w:p>
+                      <w:pPr>
+                        <w:pStyle w:val="ListParagraph"/>
+                        <w:numPr>
+                          <w:ilvl w:val="0"/>
+                          <w:numId w:val="2"/>
+                        </w:numPr>
+                        <w:rPr>
+                          <w:rFonts w:ascii="Times New Roman" w:hAnsi="Times New Roman" w:cs="Times New Roman"/>
+                        </w:rPr>
+                      </w:pPr>
+                      <w:r>
+                        <w:rPr>
+                          <w:rFonts w:ascii="Times New Roman" w:hAnsi="Times New Roman" w:cs="Times New Roman"/>
+                        </w:rPr>
+                        <w:t>O texto deve ser visível a uma distância de um metro.</w:t>
+                      </w:r>
+                    </w:p>
+                    <w:p>
+                      <w:pPr>
+                        <w:pStyle w:val="ListParagraph"/>
+                        <w:numPr>
+                          <w:ilvl w:val="0"/>
+                          <w:numId w:val="2"/>
+                        </w:numPr>
+                        <w:rPr>
+                          <w:rFonts w:ascii="Times New Roman" w:hAnsi="Times New Roman" w:cs="Times New Roman"/>
+                        </w:rPr>
+                      </w:pPr>
+                      <w:bookmarkStart w:id="1" w:name="_GoBack"/>
+                      <w:bookmarkEnd w:id="1"/>
+                      <w:r>
+                        <w:rPr>
+                          <w:rFonts w:ascii="Times New Roman" w:hAnsi="Times New Roman" w:cs="Times New Roman"/>
+                        </w:rPr>
+                        <w:t>O sistema deverá ser desenvolvido na plataforma Matlab.</w:t>
+                      </w:r>
+                    </w:p>
+                    <w:p>
+                      <w:pPr>
+                        <w:pStyle w:val="ListParagraph"/>
+                        <w:numPr>
+                          <w:ilvl w:val="0"/>
+                          <w:numId w:val="2"/>
+                        </w:numPr>
+                        <w:rPr>
+                          <w:rFonts w:ascii="Times New Roman" w:hAnsi="Times New Roman" w:cs="Times New Roman"/>
+                        </w:rPr>
+                      </w:pPr>
+                      <w:r>
+                        <w:rPr>
+                          <w:rFonts w:ascii="Times New Roman" w:hAnsi="Times New Roman" w:cs="Times New Roman"/>
+                        </w:rPr>
+                        <w:t xml:space="preserve">A resposta </w:t>
+                      </w:r>
+                      <w:r>
+                        <w:rPr>
+                          <w:rFonts w:ascii="Times New Roman" w:hAnsi="Times New Roman" w:cs="Times New Roman"/>
+                        </w:rPr>
+                        <w:t>da pesquisa realizada</w:t>
+                      </w:r>
+                      <w:r>
+                        <w:rPr>
+                          <w:rFonts w:ascii="Times New Roman" w:hAnsi="Times New Roman" w:cs="Times New Roman"/>
+                        </w:rPr>
+                        <w:t xml:space="preserve"> pelo sistema deverá demorar em média </w:t>
+                      </w:r>
+                      <w:r>
+                        <w:rPr>
+                          <w:rFonts w:ascii="Times New Roman" w:hAnsi="Times New Roman" w:cs="Times New Roman"/>
+                        </w:rPr>
+                        <w:t>10 segundos em 90</w:t>
+                      </w:r>
+                      <w:r>
+                        <w:rPr>
+                          <w:rFonts w:ascii="Times New Roman" w:hAnsi="Times New Roman" w:cs="Times New Roman"/>
+                        </w:rPr>
+                        <w:t>% dos casos.</w:t>
+                      </w:r>
+                    </w:p>
+                    <w:p>
+                      <w:pPr>
+                        <w:pStyle w:val="ListParagraph"/>
+                        <w:numPr>
+                          <w:ilvl w:val="0"/>
+                          <w:numId w:val="2"/>
+                        </w:numPr>
+                        <w:rPr>
+                          <w:rFonts w:ascii="Times New Roman" w:hAnsi="Times New Roman" w:cs="Times New Roman"/>
+                        </w:rPr>
+                      </w:pPr>
+                      <w:r>
+                        <w:rPr>
+                          <w:rFonts w:ascii="Times New Roman" w:hAnsi="Times New Roman" w:cs="Times New Roman"/>
+                        </w:rPr>
+                        <w:t>O banco de dados utilizado deverá ser o MySQL.</w:t>
+                      </w:r>
+                    </w:p>
+                    <w:p>
+                      <w:pPr>
+                        <w:pStyle w:val="ListParagraph"/>
+                        <w:ind w:left="0"/>
+                      </w:pPr>
+                    </w:p>
+                    <w:p>
+                      <w:pPr>
+                        <w:pStyle w:val="ListParagraph"/>
+                        <w:ind w:left="0"/>
+                        <w:rPr>
+                          <w:rFonts w:ascii="Times New Roman" w:hAnsi="Times New Roman" w:cs="Times New Roman"/>
+                          <w:b/>
+                          <w:sz w:val="24"/>
+                          <w:szCs w:val="24"/>
+                        </w:rPr>
+                      </w:pPr>
+                      <w:r>
+                        <w:rPr>
+                          <w:rFonts w:ascii="Times New Roman" w:hAnsi="Times New Roman" w:cs="Times New Roman"/>
+                          <w:b/>
+                          <w:sz w:val="24"/>
+                          <w:szCs w:val="24"/>
+                        </w:rPr>
+                        <w:t>Frequência de ocorrência:</w:t>
+                      </w:r>
+                      <w:r>
+                        <w:rPr>
+                          <w:rFonts w:ascii="Times New Roman" w:hAnsi="Times New Roman" w:cs="Times New Roman"/>
+                          <w:b/>
+                          <w:sz w:val="24"/>
+                          <w:szCs w:val="24"/>
+                        </w:rPr>
+                        <w:t xml:space="preserve"> </w:t>
+                      </w:r>
+                      <w:r>
+                        <w:rPr>
+                          <w:rFonts w:ascii="Times New Roman" w:hAnsi="Times New Roman" w:cs="Times New Roman"/>
+                        </w:rPr>
+                        <w:t xml:space="preserve">algumas vezes ao dia. </w:t>
+                      </w:r>
+                    </w:p>
+                    <w:p>
+                      <w:pPr>
+                        <w:pStyle w:val="ListParagraph"/>
+                        <w:ind w:left="0"/>
+                        <w:rPr>
+                          <w:rFonts w:ascii="Times New Roman" w:hAnsi="Times New Roman" w:cs="Times New Roman"/>
+                        </w:rPr>
+                      </w:pPr>
+                    </w:p>
+                    <w:p>
+                      <w:pPr>
+                        <w:pStyle w:val="ListParagraph"/>
+                        <w:ind w:left="0"/>
+                      </w:pPr>
+                      <w:r>
+                        <w:rPr>
+                          <w:rFonts w:ascii="Times New Roman" w:hAnsi="Times New Roman" w:cs="Times New Roman"/>
+                          <w:b/>
+                          <w:sz w:val="24"/>
+                          <w:szCs w:val="24"/>
+                        </w:rPr>
+                        <w:t>Problemas em aberto:</w:t>
+                      </w:r>
+                      <w:r>
+                        <w:rPr>
+                          <w:rFonts w:ascii="Times New Roman" w:hAnsi="Times New Roman" w:cs="Times New Roman"/>
+                        </w:rPr>
+                        <w:t xml:space="preserve"> nenhum.</w:t>
+                      </w:r>
+                    </w:p>
+                    <w:p>
+                      <w:pPr>
+                        <w:pStyle w:val="ListParagraph"/>
+                        <w:ind w:left="0"/>
+                      </w:pPr>
+                    </w:p>
+                  </w:txbxContent>
+                </v:textbox>
+              </v:rect>
+            </w:pict>
+          </mc:Fallback>
+        </mc:AlternateContent>
       </w:r>
       <w:r>
         <w:rPr>
@@ -753,6 +1801,9 @@
           <w:szCs w:val="24"/>
         </w:rPr>
         <w:t>CDU:</w:t>
+      </w:r>
+      <w:r>
+        <w:t xml:space="preserve"> </w:t>
       </w:r>
       <w:r>
         <w:rPr>
@@ -779,77 +1830,92 @@
           <w:lang w:eastAsia="pt-BR"/>
         </w:rPr>
         <w:lastRenderedPageBreak/>
-        <w:pict>
-          <v:rect id="Rectangle 4" o:spid="_x0000_s1027" style="position:absolute;margin-left:-34.7pt;margin-top:27.15pt;width:516.3pt;height:685pt;z-index:251659264;visibility:visible" o:gfxdata="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">
-            <v:textbox>
-              <w:txbxContent>
-                <w:p>
-                  <w:pPr>
-                    <w:pStyle w:val="PargrafodaLista"/>
-                    <w:ind w:left="0"/>
-                    <w:rPr>
-                      <w:rFonts w:ascii="Times New Roman" w:hAnsi="Times New Roman" w:cs="Times New Roman"/>
-                      <w:b/>
-                      <w:sz w:val="24"/>
-                      <w:szCs w:val="24"/>
-                    </w:rPr>
-                  </w:pPr>
-                  <w:r>
-                    <w:rPr>
-                      <w:rFonts w:ascii="Times New Roman" w:hAnsi="Times New Roman" w:cs="Times New Roman"/>
-                      <w:b/>
-                      <w:sz w:val="24"/>
-                      <w:szCs w:val="24"/>
-                    </w:rPr>
-                    <w:t>Frequência de ocorrência:</w:t>
-                  </w:r>
-                  <w:r>
-                    <w:rPr>
-                      <w:rFonts w:ascii="Times New Roman" w:hAnsi="Times New Roman" w:cs="Times New Roman"/>
-                    </w:rPr>
-                    <w:t xml:space="preserve">algumas vezes ao dia. </w:t>
-                  </w:r>
-                </w:p>
-                <w:p>
-                  <w:pPr>
-                    <w:pStyle w:val="PargrafodaLista"/>
-                    <w:ind w:left="0"/>
-                    <w:rPr>
-                      <w:rFonts w:ascii="Times New Roman" w:hAnsi="Times New Roman" w:cs="Times New Roman"/>
-                    </w:rPr>
-                  </w:pPr>
-                </w:p>
-                <w:p>
-                  <w:pPr>
-                    <w:pStyle w:val="PargrafodaLista"/>
-                    <w:ind w:left="0"/>
-                  </w:pPr>
-                  <w:r>
-                    <w:rPr>
-                      <w:rFonts w:ascii="Times New Roman" w:hAnsi="Times New Roman" w:cs="Times New Roman"/>
-                      <w:b/>
-                      <w:sz w:val="24"/>
-                      <w:szCs w:val="24"/>
-                    </w:rPr>
-                    <w:t>Problemas em aberto:</w:t>
-                  </w:r>
-                  <w:r>
-                    <w:rPr>
-                      <w:rFonts w:ascii="Times New Roman" w:hAnsi="Times New Roman" w:cs="Times New Roman"/>
-                    </w:rPr>
-                    <w:t xml:space="preserve"> nenhum.</w:t>
-                  </w:r>
-                </w:p>
-                <w:p>
-                  <w:pPr>
-                    <w:pStyle w:val="PargrafodaLista"/>
-                    <w:ind w:left="0"/>
-                  </w:pPr>
-                </w:p>
-              </w:txbxContent>
-            </v:textbox>
-          </v:rect>
-        </w:pict>
+        <mc:AlternateContent>
+          <mc:Choice Requires="wps">
+            <w:drawing>
+              <wp:anchor distT="0" distB="0" distL="114300" distR="114300" simplePos="0" relativeHeight="251659264" behindDoc="0" locked="0" layoutInCell="1" allowOverlap="1" wp14:anchorId="536885B6" wp14:editId="6BDE826A">
+                <wp:simplePos x="0" y="0"/>
+                <wp:positionH relativeFrom="column">
+                  <wp:posOffset>-440690</wp:posOffset>
+                </wp:positionH>
+                <wp:positionV relativeFrom="paragraph">
+                  <wp:posOffset>344805</wp:posOffset>
+                </wp:positionV>
+                <wp:extent cx="6557010" cy="8699500"/>
+                <wp:effectExtent l="10795" t="6350" r="13970" b="9525"/>
+                <wp:wrapNone/>
+                <wp:docPr id="1" name="Rectangle 4"/>
+                <wp:cNvGraphicFramePr>
+                  <a:graphicFrameLocks xmlns:a="http://schemas.openxmlformats.org/drawingml/2006/main"/>
+                </wp:cNvGraphicFramePr>
+                <a:graphic xmlns:a="http://schemas.openxmlformats.org/drawingml/2006/main">
+                  <a:graphicData uri="http://schemas.microsoft.com/office/word/2010/wordprocessingShape">
+                    <wps:wsp>
+                      <wps:cNvSpPr>
+                        <a:spLocks noChangeArrowheads="1"/>
+                      </wps:cNvSpPr>
+                      <wps:spPr bwMode="auto">
+                        <a:xfrm>
+                          <a:off x="0" y="0"/>
+                          <a:ext cx="6557010" cy="8699500"/>
+                        </a:xfrm>
+                        <a:prstGeom prst="rect">
+                          <a:avLst/>
+                        </a:prstGeom>
+                        <a:solidFill>
+                          <a:srgbClr val="FFFFFF"/>
+                        </a:solidFill>
+                        <a:ln w="9525">
+                          <a:solidFill>
+                            <a:srgbClr val="000000"/>
+                          </a:solidFill>
+                          <a:miter lim="800000"/>
+                          <a:headEnd/>
+                          <a:tailEnd/>
+                        </a:ln>
+                      </wps:spPr>
+                      <wps:txbx>
+                        <w:txbxContent>
+                          <w:p>
+                            <w:pPr>
+                              <w:pStyle w:val="ListParagraph"/>
+                              <w:ind w:left="0"/>
+                            </w:pPr>
+                          </w:p>
+                        </w:txbxContent>
+                      </wps:txbx>
+                      <wps:bodyPr rot="0" vert="horz" wrap="square" lIns="91440" tIns="45720" rIns="91440" bIns="45720" anchor="t" anchorCtr="0" upright="1">
+                        <a:noAutofit/>
+                      </wps:bodyPr>
+                    </wps:wsp>
+                  </a:graphicData>
+                </a:graphic>
+                <wp14:sizeRelH relativeFrom="page">
+                  <wp14:pctWidth>0</wp14:pctWidth>
+                </wp14:sizeRelH>
+                <wp14:sizeRelV relativeFrom="page">
+                  <wp14:pctHeight>0</wp14:pctHeight>
+                </wp14:sizeRelV>
+              </wp:anchor>
+            </w:drawing>
+          </mc:Choice>
+          <mc:Fallback xmlns:w15="http://schemas.microsoft.com/office/word/2012/wordml">
+            <w:pict>
+              <v:rect w14:anchorId="536885B6" id="Rectangle 4" o:spid="_x0000_s1027" style="position:absolute;margin-left:-34.7pt;margin-top:27.15pt;width:516.3pt;height:685pt;z-index:251659264;visibility:visible;mso-wrap-style:square;mso-width-percent:0;mso-height-percent:0;mso-wrap-distance-left:9pt;mso-wrap-distance-top:0;mso-wrap-distance-right:9pt;mso-wrap-distance-bottom:0;mso-position-horizontal:absolute;mso-position-horizontal-relative:text;mso-position-vertical:absolute;mso-position-vertical-relative:text;mso-width-percent:0;mso-height-percent:0;mso-width-relative:page;mso-height-relative:page;v-text-anchor:top" o:gfxdata="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">
+                <v:textbox>
+                  <w:txbxContent>
+                    <w:p>
+                      <w:pPr>
+                        <w:pStyle w:val="ListParagraph"/>
+                        <w:ind w:left="0"/>
+                      </w:pPr>
+                    </w:p>
+                  </w:txbxContent>
+                </v:textbox>
+              </v:rect>
+            </w:pict>
+          </mc:Fallback>
+        </mc:AlternateContent>
       </w:r>
     </w:p>
     <w:sectPr>
@@ -863,7 +1929,7 @@
 </file>
 
 <file path=word/numbering.xml><?xml version="1.0" encoding="utf-8"?>
-<w:numbering xmlns:ve="http://schemas.openxmlformats.org/markup-compatibility/2006" xmlns:o="urn:schemas-microsoft-com:office:office" xmlns:r="http://schemas.openxmlformats.org/officeDocument/2006/relationships" xmlns:m="http://schemas.openxmlformats.org/officeDocument/2006/math" xmlns:v="urn:schemas-microsoft-com:vml" xmlns:wp="http://schemas.openxmlformats.org/drawingml/2006/wordprocessingDrawing" xmlns:w10="urn:schemas-microsoft-com:office:word" xmlns:w="http://schemas.openxmlformats.org/wordprocessingml/2006/main" xmlns:wne="http://schemas.microsoft.com/office/word/2006/wordml">
+<w:numbering xmlns:wpc="http://schemas.microsoft.com/office/word/2010/wordprocessingCanvas" xmlns:mc="http://schemas.openxmlformats.org/markup-compatibility/2006" xmlns:o="urn:schemas-microsoft-com:office:office" xmlns:r="http://schemas.openxmlformats.org/officeDocument/2006/relationships" xmlns:m="http://schemas.openxmlformats.org/officeDocument/2006/math" xmlns:v="urn:schemas-microsoft-com:vml" xmlns:wp14="http://schemas.microsoft.com/office/word/2010/wordprocessingDrawing" xmlns:wp="http://schemas.openxmlformats.org/drawingml/2006/wordprocessingDrawing" xmlns:w10="urn:schemas-microsoft-com:office:word" xmlns:w="http://schemas.openxmlformats.org/wordprocessingml/2006/main" xmlns:w14="http://schemas.microsoft.com/office/word/2010/wordml" xmlns:wpg="http://schemas.microsoft.com/office/word/2010/wordprocessingGroup" xmlns:wpi="http://schemas.microsoft.com/office/word/2010/wordprocessingInk" xmlns:wne="http://schemas.microsoft.com/office/word/2006/wordml" xmlns:wps="http://schemas.microsoft.com/office/word/2010/wordprocessingShape" mc:Ignorable="w14 wp14">
   <w:abstractNum w:abstractNumId="0">
     <w:nsid w:val="0CCA440E"/>
     <w:multiLevelType w:val="hybridMultilevel"/>
@@ -2391,7 +3457,7 @@
 </file>
 
 <file path=word/styles.xml><?xml version="1.0" encoding="utf-8"?>
-<w:styles xmlns:r="http://schemas.openxmlformats.org/officeDocument/2006/relationships" xmlns:w="http://schemas.openxmlformats.org/wordprocessingml/2006/main">
+<w:styles xmlns:mc="http://schemas.openxmlformats.org/markup-compatibility/2006" xmlns:r="http://schemas.openxmlformats.org/officeDocument/2006/relationships" xmlns:w="http://schemas.openxmlformats.org/wordprocessingml/2006/main" xmlns:w14="http://schemas.microsoft.com/office/word/2010/wordml" mc:Ignorable="w14">
   <w:docDefaults>
     <w:rPrDefault>
       <w:rPr>
@@ -2551,18 +3617,17 @@
     <w:qFormat/>
     <w:rsid w:val="00B52A50"/>
   </w:style>
-  <w:style w:type="character" w:default="1" w:styleId="Fontepargpadro">
+  <w:style w:type="character" w:default="1" w:styleId="DefaultParagraphFont">
     <w:name w:val="Default Paragraph Font"/>
     <w:uiPriority w:val="1"/>
     <w:semiHidden/>
     <w:unhideWhenUsed/>
   </w:style>
-  <w:style w:type="table" w:default="1" w:styleId="Tabelanormal">
+  <w:style w:type="table" w:default="1" w:styleId="TableNormal">
     <w:name w:val="Normal Table"/>
     <w:uiPriority w:val="99"/>
     <w:semiHidden/>
     <w:unhideWhenUsed/>
-    <w:qFormat/>
     <w:tblPr>
       <w:tblInd w:w="0" w:type="dxa"/>
       <w:tblCellMar>
@@ -2573,13 +3638,215 @@
       </w:tblCellMar>
     </w:tblPr>
   </w:style>
-  <w:style w:type="numbering" w:default="1" w:styleId="Semlista">
+  <w:style w:type="numbering" w:default="1" w:styleId="NoList">
     <w:name w:val="No List"/>
     <w:uiPriority w:val="99"/>
     <w:semiHidden/>
     <w:unhideWhenUsed/>
   </w:style>
-  <w:style w:type="paragraph" w:styleId="PargrafodaLista">
+  <w:style w:type="paragraph" w:styleId="ListParagraph">
+    <w:name w:val="List Paragraph"/>
+    <w:basedOn w:val="Normal"/>
+    <w:uiPriority w:val="34"/>
+    <w:qFormat/>
+    <w:rsid w:val="00A12CD7"/>
+    <w:pPr>
+      <w:ind w:left="720"/>
+      <w:contextualSpacing/>
+    </w:pPr>
+  </w:style>
+</w:styles>
+</file>
+
+<file path=word/stylesWithEffects.xml><?xml version="1.0" encoding="utf-8"?>
+<w:styles xmlns:wpc="http://schemas.microsoft.com/office/word/2010/wordprocessingCanvas" xmlns:mc="http://schemas.openxmlformats.org/markup-compatibility/2006" xmlns:o="urn:schemas-microsoft-com:office:office" xmlns:r="http://schemas.openxmlformats.org/officeDocument/2006/relationships" xmlns:m="http://schemas.openxmlformats.org/officeDocument/2006/math" xmlns:v="urn:schemas-microsoft-com:vml" xmlns:wp14="http://schemas.microsoft.com/office/word/2010/wordprocessingDrawing" xmlns:wp="http://schemas.openxmlformats.org/drawingml/2006/wordprocessingDrawing" xmlns:w10="urn:schemas-microsoft-com:office:word" xmlns:w="http://schemas.openxmlformats.org/wordprocessingml/2006/main" xmlns:w14="http://schemas.microsoft.com/office/word/2010/wordml" xmlns:wpg="http://schemas.microsoft.com/office/word/2010/wordprocessingGroup" xmlns:wpi="http://schemas.microsoft.com/office/word/2010/wordprocessingInk" xmlns:wne="http://schemas.microsoft.com/office/word/2006/wordml" xmlns:wps="http://schemas.microsoft.com/office/word/2010/wordprocessingShape" mc:Ignorable="w14 wp14">
+  <w:docDefaults>
+    <w:rPrDefault>
+      <w:rPr>
+        <w:rFonts w:asciiTheme="minorHAnsi" w:eastAsiaTheme="minorHAnsi" w:hAnsiTheme="minorHAnsi" w:cstheme="minorBidi"/>
+        <w:sz w:val="22"/>
+        <w:szCs w:val="22"/>
+        <w:lang w:val="pt-BR" w:eastAsia="en-US" w:bidi="ar-SA"/>
+      </w:rPr>
+    </w:rPrDefault>
+    <w:pPrDefault>
+      <w:pPr>
+        <w:spacing w:after="200" w:line="276" w:lineRule="auto"/>
+      </w:pPr>
+    </w:pPrDefault>
+  </w:docDefaults>
+  <w:latentStyles w:defLockedState="0" w:defUIPriority="99" w:defSemiHidden="1" w:defUnhideWhenUsed="1" w:defQFormat="0" w:count="267">
+    <w:lsdException w:name="Normal" w:semiHidden="0" w:uiPriority="0" w:unhideWhenUsed="0" w:qFormat="1"/>
+    <w:lsdException w:name="heading 1" w:semiHidden="0" w:uiPriority="9" w:unhideWhenUsed="0" w:qFormat="1"/>
+    <w:lsdException w:name="heading 2" w:uiPriority="9" w:qFormat="1"/>
+    <w:lsdException w:name="heading 3" w:uiPriority="9" w:qFormat="1"/>
+    <w:lsdException w:name="heading 4" w:uiPriority="9" w:qFormat="1"/>
+    <w:lsdException w:name="heading 5" w:uiPriority="9" w:qFormat="1"/>
+    <w:lsdException w:name="heading 6" w:uiPriority="9" w:qFormat="1"/>
+    <w:lsdException w:name="heading 7" w:uiPriority="9" w:qFormat="1"/>
+    <w:lsdException w:name="heading 8" w:uiPriority="9" w:qFormat="1"/>
+    <w:lsdException w:name="heading 9" w:uiPriority="9" w:qFormat="1"/>
+    <w:lsdException w:name="toc 1" w:uiPriority="39"/>
+    <w:lsdException w:name="toc 2" w:uiPriority="39"/>
+    <w:lsdException w:name="toc 3" w:uiPriority="39"/>
+    <w:lsdException w:name="toc 4" w:uiPriority="39"/>
+    <w:lsdException w:name="toc 5" w:uiPriority="39"/>
+    <w:lsdException w:name="toc 6" w:uiPriority="39"/>
+    <w:lsdException w:name="toc 7" w:uiPriority="39"/>
+    <w:lsdException w:name="toc 8" w:uiPriority="39"/>
+    <w:lsdException w:name="toc 9" w:uiPriority="39"/>
+    <w:lsdException w:name="caption" w:uiPriority="35" w:qFormat="1"/>
+    <w:lsdException w:name="Title" w:semiHidden="0" w:uiPriority="10" w:unhideWhenUsed="0" w:qFormat="1"/>
+    <w:lsdException w:name="Default Paragraph Font" w:uiPriority="1"/>
+    <w:lsdException w:name="Subtitle" w:semiHidden="0" w:uiPriority="11" w:unhideWhenUsed="0" w:qFormat="1"/>
+    <w:lsdException w:name="Strong" w:semiHidden="0" w:uiPriority="22" w:unhideWhenUsed="0" w:qFormat="1"/>
+    <w:lsdException w:name="Emphasis" w:semiHidden="0" w:uiPriority="20" w:unhideWhenUsed="0" w:qFormat="1"/>
+    <w:lsdException w:name="Table Grid" w:semiHidden="0" w:uiPriority="59" w:unhideWhenUsed="0"/>
+    <w:lsdException w:name="Placeholder Text" w:unhideWhenUsed="0"/>
+    <w:lsdException w:name="No Spacing" w:semiHidden="0" w:uiPriority="1" w:unhideWhenUsed="0" w:qFormat="1"/>
+    <w:lsdException w:name="Light Shading" w:semiHidden="0" w:uiPriority="60" w:unhideWhenUsed="0"/>
+    <w:lsdException w:name="Light List" w:semiHidden="0" w:uiPriority="61" w:unhideWhenUsed="0"/>
+    <w:lsdException w:name="Light Grid" w:semiHidden="0" w:uiPriority="62" w:unhideWhenUsed="0"/>
+    <w:lsdException w:name="Medium Shading 1" w:semiHidden="0" w:uiPriority="63" w:unhideWhenUsed="0"/>
+    <w:lsdException w:name="Medium Shading 2" w:semiHidden="0" w:uiPriority="64" w:unhideWhenUsed="0"/>
+    <w:lsdException w:name="Medium List 1" w:semiHidden="0" w:uiPriority="65" w:unhideWhenUsed="0"/>
+    <w:lsdException w:name="Medium List 2" w:semiHidden="0" w:uiPriority="66" w:unhideWhenUsed="0"/>
+    <w:lsdException w:name="Medium Grid 1" w:semiHidden="0" w:uiPriority="67" w:unhideWhenUsed="0"/>
+    <w:lsdException w:name="Medium Grid 2" w:semiHidden="0" w:uiPriority="68" w:unhideWhenUsed="0"/>
+    <w:lsdException w:name="Medium Grid 3" w:semiHidden="0" w:uiPriority="69" w:unhideWhenUsed="0"/>
+    <w:lsdException w:name="Dark List" w:semiHidden="0" w:uiPriority="70" w:unhideWhenUsed="0"/>
+    <w:lsdException w:name="Colorful Shading" w:semiHidden="0" w:uiPriority="71" w:unhideWhenUsed="0"/>
+    <w:lsdException w:name="Colorful List" w:semiHidden="0" w:uiPriority="72" w:unhideWhenUsed="0"/>
+    <w:lsdException w:name="Colorful Grid" w:semiHidden="0" w:uiPriority="73" w:unhideWhenUsed="0"/>
+    <w:lsdException w:name="Light Shading Accent 1" w:semiHidden="0" w:uiPriority="60" w:unhideWhenUsed="0"/>
+    <w:lsdException w:name="Light List Accent 1" w:semiHidden="0" w:uiPriority="61" w:unhideWhenUsed="0"/>
+    <w:lsdException w:name="Light Grid Accent 1" w:semiHidden="0" w:uiPriority="62" w:unhideWhenUsed="0"/>
+    <w:lsdException w:name="Medium Shading 1 Accent 1" w:semiHidden="0" w:uiPriority="63" w:unhideWhenUsed="0"/>
+    <w:lsdException w:name="Medium Shading 2 Accent 1" w:semiHidden="0" w:uiPriority="64" w:unhideWhenUsed="0"/>
+    <w:lsdException w:name="Medium List 1 Accent 1" w:semiHidden="0" w:uiPriority="65" w:unhideWhenUsed="0"/>
+    <w:lsdException w:name="Revision" w:unhideWhenUsed="0"/>
+    <w:lsdException w:name="List Paragraph" w:semiHidden="0" w:uiPriority="34" w:unhideWhenUsed="0" w:qFormat="1"/>
+    <w:lsdException w:name="Quote" w:semiHidden="0" w:uiPriority="29" w:unhideWhenUsed="0" w:qFormat="1"/>
+    <w:lsdException w:name="Intense Quote" w:semiHidden="0" w:uiPriority="30" w:unhideWhenUsed="0" w:qFormat="1"/>
+    <w:lsdException w:name="Medium List 2 Accent 1" w:semiHidden="0" w:uiPriority="66" w:unhideWhenUsed="0"/>
+    <w:lsdException w:name="Medium Grid 1 Accent 1" w:semiHidden="0" w:uiPriority="67" w:unhideWhenUsed="0"/>
+    <w:lsdException w:name="Medium Grid 2 Accent 1" w:semiHidden="0" w:uiPriority="68" w:unhideWhenUsed="0"/>
+    <w:lsdException w:name="Medium Grid 3 Accent 1" w:semiHidden="0" w:uiPriority="69" w:unhideWhenUsed="0"/>
+    <w:lsdException w:name="Dark List Accent 1" w:semiHidden="0" w:uiPriority="70" w:unhideWhenUsed="0"/>
+    <w:lsdException w:name="Colorful Shading Accent 1" w:semiHidden="0" w:uiPriority="71" w:unhideWhenUsed="0"/>
+    <w:lsdException w:name="Colorful List Accent 1" w:semiHidden="0" w:uiPriority="72" w:unhideWhenUsed="0"/>
+    <w:lsdException w:name="Colorful Grid Accent 1" w:semiHidden="0" w:uiPriority="73" w:unhideWhenUsed="0"/>
+    <w:lsdException w:name="Light Shading Accent 2" w:semiHidden="0" w:uiPriority="60" w:unhideWhenUsed="0"/>
+    <w:lsdException w:name="Light List Accent 2" w:semiHidden="0" w:uiPriority="61" w:unhideWhenUsed="0"/>
+    <w:lsdException w:name="Light Grid Accent 2" w:semiHidden="0" w:uiPriority="62" w:unhideWhenUsed="0"/>
+    <w:lsdException w:name="Medium Shading 1 Accent 2" w:semiHidden="0" w:uiPriority="63" w:unhideWhenUsed="0"/>
+    <w:lsdException w:name="Medium Shading 2 Accent 2" w:semiHidden="0" w:uiPriority="64" w:unhideWhenUsed="0"/>
+    <w:lsdException w:name="Medium List 1 Accent 2" w:semiHidden="0" w:uiPriority="65" w:unhideWhenUsed="0"/>
+    <w:lsdException w:name="Medium List 2 Accent 2" w:semiHidden="0" w:uiPriority="66" w:unhideWhenUsed="0"/>
+    <w:lsdException w:name="Medium Grid 1 Accent 2" w:semiHidden="0" w:uiPriority="67" w:unhideWhenUsed="0"/>
+    <w:lsdException w:name="Medium Grid 2 Accent 2" w:semiHidden="0" w:uiPriority="68" w:unhideWhenUsed="0"/>
+    <w:lsdException w:name="Medium Grid 3 Accent 2" w:semiHidden="0" w:uiPriority="69" w:unhideWhenUsed="0"/>
+    <w:lsdException w:name="Dark List Accent 2" w:semiHidden="0" w:uiPriority="70" w:unhideWhenUsed="0"/>
+    <w:lsdException w:name="Colorful Shading Accent 2" w:semiHidden="0" w:uiPriority="71" w:unhideWhenUsed="0"/>
+    <w:lsdException w:name="Colorful List Accent 2" w:semiHidden="0" w:uiPriority="72" w:unhideWhenUsed="0"/>
+    <w:lsdException w:name="Colorful Grid Accent 2" w:semiHidden="0" w:uiPriority="73" w:unhideWhenUsed="0"/>
+    <w:lsdException w:name="Light Shading Accent 3" w:semiHidden="0" w:uiPriority="60" w:unhideWhenUsed="0"/>
+    <w:lsdException w:name="Light List Accent 3" w:semiHidden="0" w:uiPriority="61" w:unhideWhenUsed="0"/>
+    <w:lsdException w:name="Light Grid Accent 3" w:semiHidden="0" w:uiPriority="62" w:unhideWhenUsed="0"/>
+    <w:lsdException w:name="Medium Shading 1 Accent 3" w:semiHidden="0" w:uiPriority="63" w:unhideWhenUsed="0"/>
+    <w:lsdException w:name="Medium Shading 2 Accent 3" w:semiHidden="0" w:uiPriority="64" w:unhideWhenUsed="0"/>
+    <w:lsdException w:name="Medium List 1 Accent 3" w:semiHidden="0" w:uiPriority="65" w:unhideWhenUsed="0"/>
+    <w:lsdException w:name="Medium List 2 Accent 3" w:semiHidden="0" w:uiPriority="66" w:unhideWhenUsed="0"/>
+    <w:lsdException w:name="Medium Grid 1 Accent 3" w:semiHidden="0" w:uiPriority="67" w:unhideWhenUsed="0"/>
+    <w:lsdException w:name="Medium Grid 2 Accent 3" w:semiHidden="0" w:uiPriority="68" w:unhideWhenUsed="0"/>
+    <w:lsdException w:name="Medium Grid 3 Accent 3" w:semiHidden="0" w:uiPriority="69" w:unhideWhenUsed="0"/>
+    <w:lsdException w:name="Dark List Accent 3" w:semiHidden="0" w:uiPriority="70" w:unhideWhenUsed="0"/>
+    <w:lsdException w:name="Colorful Shading Accent 3" w:semiHidden="0" w:uiPriority="71" w:unhideWhenUsed="0"/>
+    <w:lsdException w:name="Colorful List Accent 3" w:semiHidden="0" w:uiPriority="72" w:unhideWhenUsed="0"/>
+    <w:lsdException w:name="Colorful Grid Accent 3" w:semiHidden="0" w:uiPriority="73" w:unhideWhenUsed="0"/>
+    <w:lsdException w:name="Light Shading Accent 4" w:semiHidden="0" w:uiPriority="60" w:unhideWhenUsed="0"/>
+    <w:lsdException w:name="Light List Accent 4" w:semiHidden="0" w:uiPriority="61" w:unhideWhenUsed="0"/>
+    <w:lsdException w:name="Light Grid Accent 4" w:semiHidden="0" w:uiPriority="62" w:unhideWhenUsed="0"/>
+    <w:lsdException w:name="Medium Shading 1 Accent 4" w:semiHidden="0" w:uiPriority="63" w:unhideWhenUsed="0"/>
+    <w:lsdException w:name="Medium Shading 2 Accent 4" w:semiHidden="0" w:uiPriority="64" w:unhideWhenUsed="0"/>
+    <w:lsdException w:name="Medium List 1 Accent 4" w:semiHidden="0" w:uiPriority="65" w:unhideWhenUsed="0"/>
+    <w:lsdException w:name="Medium List 2 Accent 4" w:semiHidden="0" w:uiPriority="66" w:unhideWhenUsed="0"/>
+    <w:lsdException w:name="Medium Grid 1 Accent 4" w:semiHidden="0" w:uiPriority="67" w:unhideWhenUsed="0"/>
+    <w:lsdException w:name="Medium Grid 2 Accent 4" w:semiHidden="0" w:uiPriority="68" w:unhideWhenUsed="0"/>
+    <w:lsdException w:name="Medium Grid 3 Accent 4" w:semiHidden="0" w:uiPriority="69" w:unhideWhenUsed="0"/>
+    <w:lsdException w:name="Dark List Accent 4" w:semiHidden="0" w:uiPriority="70" w:unhideWhenUsed="0"/>
+    <w:lsdException w:name="Colorful Shading Accent 4" w:semiHidden="0" w:uiPriority="71" w:unhideWhenUsed="0"/>
+    <w:lsdException w:name="Colorful List Accent 4" w:semiHidden="0" w:uiPriority="72" w:unhideWhenUsed="0"/>
+    <w:lsdException w:name="Colorful Grid Accent 4" w:semiHidden="0" w:uiPriority="73" w:unhideWhenUsed="0"/>
+    <w:lsdException w:name="Light Shading Accent 5" w:semiHidden="0" w:uiPriority="60" w:unhideWhenUsed="0"/>
+    <w:lsdException w:name="Light List Accent 5" w:semiHidden="0" w:uiPriority="61" w:unhideWhenUsed="0"/>
+    <w:lsdException w:name="Light Grid Accent 5" w:semiHidden="0" w:uiPriority="62" w:unhideWhenUsed="0"/>
+    <w:lsdException w:name="Medium Shading 1 Accent 5" w:semiHidden="0" w:uiPriority="63" w:unhideWhenUsed="0"/>
+    <w:lsdException w:name="Medium Shading 2 Accent 5" w:semiHidden="0" w:uiPriority="64" w:unhideWhenUsed="0"/>
+    <w:lsdException w:name="Medium List 1 Accent 5" w:semiHidden="0" w:uiPriority="65" w:unhideWhenUsed="0"/>
+    <w:lsdException w:name="Medium List 2 Accent 5" w:semiHidden="0" w:uiPriority="66" w:unhideWhenUsed="0"/>
+    <w:lsdException w:name="Medium Grid 1 Accent 5" w:semiHidden="0" w:uiPriority="67" w:unhideWhenUsed="0"/>
+    <w:lsdException w:name="Medium Grid 2 Accent 5" w:semiHidden="0" w:uiPriority="68" w:unhideWhenUsed="0"/>
+    <w:lsdException w:name="Medium Grid 3 Accent 5" w:semiHidden="0" w:uiPriority="69" w:unhideWhenUsed="0"/>
+    <w:lsdException w:name="Dark List Accent 5" w:semiHidden="0" w:uiPriority="70" w:unhideWhenUsed="0"/>
+    <w:lsdException w:name="Colorful Shading Accent 5" w:semiHidden="0" w:uiPriority="71" w:unhideWhenUsed="0"/>
+    <w:lsdException w:name="Colorful List Accent 5" w:semiHidden="0" w:uiPriority="72" w:unhideWhenUsed="0"/>
+    <w:lsdException w:name="Colorful Grid Accent 5" w:semiHidden="0" w:uiPriority="73" w:unhideWhenUsed="0"/>
+    <w:lsdException w:name="Light Shading Accent 6" w:semiHidden="0" w:uiPriority="60" w:unhideWhenUsed="0"/>
+    <w:lsdException w:name="Light List Accent 6" w:semiHidden="0" w:uiPriority="61" w:unhideWhenUsed="0"/>
+    <w:lsdException w:name="Light Grid Accent 6" w:semiHidden="0" w:uiPriority="62" w:unhideWhenUsed="0"/>
+    <w:lsdException w:name="Medium Shading 1 Accent 6" w:semiHidden="0" w:uiPriority="63" w:unhideWhenUsed="0"/>
+    <w:lsdException w:name="Medium Shading 2 Accent 6" w:semiHidden="0" w:uiPriority="64" w:unhideWhenUsed="0"/>
+    <w:lsdException w:name="Medium List 1 Accent 6" w:semiHidden="0" w:uiPriority="65" w:unhideWhenUsed="0"/>
+    <w:lsdException w:name="Medium List 2 Accent 6" w:semiHidden="0" w:uiPriority="66" w:unhideWhenUsed="0"/>
+    <w:lsdException w:name="Medium Grid 1 Accent 6" w:semiHidden="0" w:uiPriority="67" w:unhideWhenUsed="0"/>
+    <w:lsdException w:name="Medium Grid 2 Accent 6" w:semiHidden="0" w:uiPriority="68" w:unhideWhenUsed="0"/>
+    <w:lsdException w:name="Medium Grid 3 Accent 6" w:semiHidden="0" w:uiPriority="69" w:unhideWhenUsed="0"/>
+    <w:lsdException w:name="Dark List Accent 6" w:semiHidden="0" w:uiPriority="70" w:unhideWhenUsed="0"/>
+    <w:lsdException w:name="Colorful Shading Accent 6" w:semiHidden="0" w:uiPriority="71" w:unhideWhenUsed="0"/>
+    <w:lsdException w:name="Colorful List Accent 6" w:semiHidden="0" w:uiPriority="72" w:unhideWhenUsed="0"/>
+    <w:lsdException w:name="Colorful Grid Accent 6" w:semiHidden="0" w:uiPriority="73" w:unhideWhenUsed="0"/>
+    <w:lsdException w:name="Subtle Emphasis" w:semiHidden="0" w:uiPriority="19" w:unhideWhenUsed="0" w:qFormat="1"/>
+    <w:lsdException w:name="Intense Emphasis" w:semiHidden="0" w:uiPriority="21" w:unhideWhenUsed="0" w:qFormat="1"/>
+    <w:lsdException w:name="Subtle Reference" w:semiHidden="0" w:uiPriority="31" w:unhideWhenUsed="0" w:qFormat="1"/>
+    <w:lsdException w:name="Intense Reference" w:semiHidden="0" w:uiPriority="32" w:unhideWhenUsed="0" w:qFormat="1"/>
+    <w:lsdException w:name="Book Title" w:semiHidden="0" w:uiPriority="33" w:unhideWhenUsed="0" w:qFormat="1"/>
+    <w:lsdException w:name="Bibliography" w:uiPriority="37"/>
+    <w:lsdException w:name="TOC Heading" w:uiPriority="39" w:qFormat="1"/>
+  </w:latentStyles>
+  <w:style w:type="paragraph" w:default="1" w:styleId="Normal">
+    <w:name w:val="Normal"/>
+    <w:qFormat/>
+    <w:rsid w:val="00B52A50"/>
+  </w:style>
+  <w:style w:type="character" w:default="1" w:styleId="DefaultParagraphFont">
+    <w:name w:val="Default Paragraph Font"/>
+    <w:uiPriority w:val="1"/>
+    <w:semiHidden/>
+    <w:unhideWhenUsed/>
+  </w:style>
+  <w:style w:type="table" w:default="1" w:styleId="TableNormal">
+    <w:name w:val="Normal Table"/>
+    <w:uiPriority w:val="99"/>
+    <w:semiHidden/>
+    <w:unhideWhenUsed/>
+    <w:tblPr>
+      <w:tblInd w:w="0" w:type="dxa"/>
+      <w:tblCellMar>
+        <w:top w:w="0" w:type="dxa"/>
+        <w:left w:w="108" w:type="dxa"/>
+        <w:bottom w:w="0" w:type="dxa"/>
+        <w:right w:w="108" w:type="dxa"/>
+      </w:tblCellMar>
+    </w:tblPr>
+  </w:style>
+  <w:style w:type="numbering" w:default="1" w:styleId="NoList">
+    <w:name w:val="No List"/>
+    <w:uiPriority w:val="99"/>
+    <w:semiHidden/>
+    <w:unhideWhenUsed/>
+  </w:style>
+  <w:style w:type="paragraph" w:styleId="ListParagraph">
     <w:name w:val="List Paragraph"/>
     <w:basedOn w:val="Normal"/>
     <w:uiPriority w:val="34"/>

</xml_diff>